<commit_message>
Continued working on documentation.
</commit_message>
<xml_diff>
--- a/documentation/overview.docx
+++ b/documentation/overview.docx
@@ -7,11 +7,15 @@
         <w:pStyle w:val="TOCHeading"/>
         <w:rPr>
           <w:rFonts w:ascii="Aptos Display" w:hAnsi="Aptos Display"/>
+          <w:sz w:val="32"/>
+          <w:szCs w:val="32"/>
         </w:rPr>
       </w:pPr>
       <w:r>
         <w:rPr>
           <w:rFonts w:ascii="Aptos Display" w:hAnsi="Aptos Display"/>
+          <w:sz w:val="32"/>
+          <w:szCs w:val="32"/>
         </w:rPr>
         <w:t>Table of Contents</w:t>
       </w:r>
@@ -81,23 +85,7 @@
             <w:sz w:val="28"/>
             <w:szCs w:val="28"/>
           </w:rPr>
-          <w:t>Feature</w:t>
-        </w:r>
-        <w:r>
-          <w:rPr>
-            <w:rStyle w:val="Hyperlink"/>
-            <w:sz w:val="28"/>
-            <w:szCs w:val="28"/>
-          </w:rPr>
-          <w:t xml:space="preserve"> </w:t>
-        </w:r>
-        <w:r>
-          <w:rPr>
-            <w:rStyle w:val="Hyperlink"/>
-            <w:sz w:val="28"/>
-            <w:szCs w:val="28"/>
-          </w:rPr>
-          <w:t>Breakdown</w:t>
+          <w:t>Feature Breakdown</w:t>
         </w:r>
       </w:hyperlink>
     </w:p>
@@ -120,23 +108,7 @@
             <w:sz w:val="28"/>
             <w:szCs w:val="28"/>
           </w:rPr>
-          <w:t>Use C</w:t>
-        </w:r>
-        <w:r>
-          <w:rPr>
-            <w:rStyle w:val="Hyperlink"/>
-            <w:sz w:val="28"/>
-            <w:szCs w:val="28"/>
-          </w:rPr>
-          <w:t>a</w:t>
-        </w:r>
-        <w:r>
-          <w:rPr>
-            <w:rStyle w:val="Hyperlink"/>
-            <w:sz w:val="28"/>
-            <w:szCs w:val="28"/>
-          </w:rPr>
-          <w:t>ses</w:t>
+          <w:t>Use Cases</w:t>
         </w:r>
       </w:hyperlink>
     </w:p>
@@ -241,10 +213,18 @@
     <w:p>
       <w:pPr>
         <w:pStyle w:val="Heading1"/>
+        <w:rPr>
+          <w:sz w:val="32"/>
+          <w:szCs w:val="32"/>
+        </w:rPr>
       </w:pPr>
       <w:bookmarkStart w:id="0" w:name="_Project_Overview"/>
       <w:bookmarkEnd w:id="0"/>
       <w:r>
+        <w:rPr>
+          <w:sz w:val="32"/>
+          <w:szCs w:val="32"/>
+        </w:rPr>
         <w:t>Project Overview</w:t>
       </w:r>
     </w:p>
@@ -480,10 +460,18 @@
     <w:p>
       <w:pPr>
         <w:pStyle w:val="Heading1"/>
+        <w:rPr>
+          <w:sz w:val="32"/>
+          <w:szCs w:val="32"/>
+        </w:rPr>
       </w:pPr>
       <w:bookmarkStart w:id="1" w:name="_Tech_Stack"/>
       <w:bookmarkEnd w:id="1"/>
       <w:r>
+        <w:rPr>
+          <w:sz w:val="32"/>
+          <w:szCs w:val="32"/>
+        </w:rPr>
         <w:t>Tech Stack</w:t>
       </w:r>
     </w:p>
@@ -614,10 +602,18 @@
     <w:p>
       <w:pPr>
         <w:pStyle w:val="Heading1"/>
+        <w:rPr>
+          <w:sz w:val="32"/>
+          <w:szCs w:val="32"/>
+        </w:rPr>
       </w:pPr>
       <w:bookmarkStart w:id="2" w:name="_Feature_Breakdown"/>
       <w:bookmarkEnd w:id="2"/>
       <w:r>
+        <w:rPr>
+          <w:sz w:val="32"/>
+          <w:szCs w:val="32"/>
+        </w:rPr>
         <w:t>Feature Breakdown</w:t>
       </w:r>
     </w:p>
@@ -949,10 +945,18 @@
     <w:p>
       <w:pPr>
         <w:pStyle w:val="Heading1"/>
+        <w:rPr>
+          <w:sz w:val="32"/>
+          <w:szCs w:val="32"/>
+        </w:rPr>
       </w:pPr>
       <w:bookmarkStart w:id="3" w:name="_Use_Cases"/>
       <w:bookmarkEnd w:id="3"/>
       <w:r>
+        <w:rPr>
+          <w:sz w:val="32"/>
+          <w:szCs w:val="32"/>
+        </w:rPr>
         <w:t>Use Cases</w:t>
       </w:r>
     </w:p>
@@ -960,69 +964,1688 @@
       <w:pPr>
         <w:pStyle w:val="Heading1"/>
       </w:pPr>
+      <w:r>
+        <w:tab/>
+      </w:r>
+      <w:r>
+        <w:t>User Authentication Use Cases</w:t>
+      </w:r>
+    </w:p>
+    <w:p>
+      <w:pPr>
+        <w:pStyle w:val="ListParagraph"/>
+        <w:numPr>
+          <w:ilvl w:val="0"/>
+          <w:numId w:val="12"/>
+        </w:numPr>
+        <w:rPr>
+          <w:rFonts w:ascii="Aptos SemiBold" w:hAnsi="Aptos SemiBold"/>
+          <w:sz w:val="28"/>
+          <w:szCs w:val="28"/>
+          <w:u w:val="single"/>
+        </w:rPr>
+      </w:pPr>
+      <w:r>
+        <w:rPr>
+          <w:rFonts w:ascii="Aptos SemiBold" w:hAnsi="Aptos SemiBold"/>
+          <w:sz w:val="28"/>
+          <w:szCs w:val="28"/>
+          <w:u w:val="single"/>
+        </w:rPr>
+        <w:t>Sign up with email and password</w:t>
+      </w:r>
+    </w:p>
+    <w:p>
+      <w:pPr>
+        <w:pStyle w:val="ListParagraph"/>
+        <w:numPr>
+          <w:ilvl w:val="1"/>
+          <w:numId w:val="7"/>
+        </w:numPr>
+        <w:rPr>
+          <w:rFonts w:ascii="Aptos SemiBold" w:hAnsi="Aptos SemiBold"/>
+          <w:sz w:val="28"/>
+          <w:szCs w:val="28"/>
+        </w:rPr>
+      </w:pPr>
+      <w:r>
+        <w:rPr>
+          <w:rFonts w:ascii="Aptos SemiBold" w:hAnsi="Aptos SemiBold"/>
+          <w:sz w:val="28"/>
+          <w:szCs w:val="28"/>
+        </w:rPr>
+        <w:t>Actor: New User</w:t>
+      </w:r>
+    </w:p>
+    <w:p>
+      <w:pPr>
+        <w:pStyle w:val="ListParagraph"/>
+        <w:numPr>
+          <w:ilvl w:val="1"/>
+          <w:numId w:val="7"/>
+        </w:numPr>
+        <w:rPr>
+          <w:rFonts w:ascii="Aptos SemiBold" w:hAnsi="Aptos SemiBold"/>
+          <w:sz w:val="28"/>
+          <w:szCs w:val="28"/>
+        </w:rPr>
+      </w:pPr>
+      <w:r>
+        <w:rPr>
+          <w:rFonts w:ascii="Aptos SemiBold" w:hAnsi="Aptos SemiBold"/>
+          <w:sz w:val="28"/>
+          <w:szCs w:val="28"/>
+        </w:rPr>
+        <w:t>Precondition: User is on the sign-up page.</w:t>
+      </w:r>
+    </w:p>
+    <w:p>
+      <w:pPr>
+        <w:pStyle w:val="ListParagraph"/>
+        <w:numPr>
+          <w:ilvl w:val="1"/>
+          <w:numId w:val="7"/>
+        </w:numPr>
+        <w:rPr>
+          <w:rFonts w:ascii="Aptos SemiBold" w:hAnsi="Aptos SemiBold"/>
+          <w:sz w:val="28"/>
+          <w:szCs w:val="28"/>
+        </w:rPr>
+      </w:pPr>
+      <w:r>
+        <w:rPr>
+          <w:rFonts w:ascii="Aptos SemiBold" w:hAnsi="Aptos SemiBold"/>
+          <w:sz w:val="28"/>
+          <w:szCs w:val="28"/>
+        </w:rPr>
+        <w:t>Trigger: User decides to create a new account.</w:t>
+      </w:r>
+    </w:p>
+    <w:p>
+      <w:pPr>
+        <w:pStyle w:val="ListParagraph"/>
+        <w:numPr>
+          <w:ilvl w:val="1"/>
+          <w:numId w:val="7"/>
+        </w:numPr>
+        <w:rPr>
+          <w:rFonts w:ascii="Aptos SemiBold" w:hAnsi="Aptos SemiBold"/>
+          <w:sz w:val="28"/>
+          <w:szCs w:val="28"/>
+        </w:rPr>
+      </w:pPr>
+      <w:r>
+        <w:rPr>
+          <w:rFonts w:ascii="Aptos SemiBold" w:hAnsi="Aptos SemiBold"/>
+          <w:sz w:val="28"/>
+          <w:szCs w:val="28"/>
+        </w:rPr>
+        <w:t xml:space="preserve">Path: </w:t>
+      </w:r>
+    </w:p>
+    <w:p>
+      <w:pPr>
+        <w:pStyle w:val="ListParagraph"/>
+        <w:numPr>
+          <w:ilvl w:val="2"/>
+          <w:numId w:val="9"/>
+        </w:numPr>
+        <w:rPr>
+          <w:rFonts w:ascii="Aptos SemiBold" w:hAnsi="Aptos SemiBold"/>
+          <w:sz w:val="28"/>
+          <w:szCs w:val="28"/>
+        </w:rPr>
+      </w:pPr>
+      <w:r>
+        <w:rPr>
+          <w:rFonts w:ascii="Aptos SemiBold" w:hAnsi="Aptos SemiBold"/>
+          <w:sz w:val="28"/>
+          <w:szCs w:val="28"/>
+        </w:rPr>
+        <w:t>User enters username, email, and password.</w:t>
+      </w:r>
+    </w:p>
+    <w:p>
+      <w:pPr>
+        <w:pStyle w:val="ListParagraph"/>
+        <w:numPr>
+          <w:ilvl w:val="2"/>
+          <w:numId w:val="9"/>
+        </w:numPr>
+        <w:rPr>
+          <w:rFonts w:ascii="Aptos SemiBold" w:hAnsi="Aptos SemiBold"/>
+          <w:sz w:val="28"/>
+          <w:szCs w:val="28"/>
+        </w:rPr>
+      </w:pPr>
+      <w:r>
+        <w:rPr>
+          <w:rFonts w:ascii="Aptos SemiBold" w:hAnsi="Aptos SemiBold"/>
+          <w:sz w:val="28"/>
+          <w:szCs w:val="28"/>
+        </w:rPr>
+        <w:t>User clicks “Sign Up” button.</w:t>
+      </w:r>
+    </w:p>
+    <w:p>
+      <w:pPr>
+        <w:pStyle w:val="ListParagraph"/>
+        <w:numPr>
+          <w:ilvl w:val="2"/>
+          <w:numId w:val="9"/>
+        </w:numPr>
+        <w:rPr>
+          <w:rFonts w:ascii="Aptos SemiBold" w:hAnsi="Aptos SemiBold"/>
+          <w:sz w:val="28"/>
+          <w:szCs w:val="28"/>
+        </w:rPr>
+      </w:pPr>
+      <w:r>
+        <w:rPr>
+          <w:rFonts w:ascii="Aptos SemiBold" w:hAnsi="Aptos SemiBold"/>
+          <w:sz w:val="28"/>
+          <w:szCs w:val="28"/>
+        </w:rPr>
+        <w:t>System validates email format, username uniqueness, and password strength.</w:t>
+      </w:r>
+    </w:p>
+    <w:p>
+      <w:pPr>
+        <w:pStyle w:val="ListParagraph"/>
+        <w:numPr>
+          <w:ilvl w:val="2"/>
+          <w:numId w:val="9"/>
+        </w:numPr>
+        <w:rPr>
+          <w:rFonts w:ascii="Aptos SemiBold" w:hAnsi="Aptos SemiBold"/>
+          <w:sz w:val="28"/>
+          <w:szCs w:val="28"/>
+        </w:rPr>
+      </w:pPr>
+      <w:r>
+        <w:rPr>
+          <w:rFonts w:ascii="Aptos SemiBold" w:hAnsi="Aptos SemiBold"/>
+          <w:sz w:val="28"/>
+          <w:szCs w:val="28"/>
+        </w:rPr>
+        <w:t>If valid and not registered, the system creates a new user account.</w:t>
+      </w:r>
+    </w:p>
+    <w:p>
+      <w:pPr>
+        <w:pStyle w:val="ListParagraph"/>
+        <w:numPr>
+          <w:ilvl w:val="2"/>
+          <w:numId w:val="9"/>
+        </w:numPr>
+        <w:rPr>
+          <w:rFonts w:ascii="Aptos SemiBold" w:hAnsi="Aptos SemiBold"/>
+          <w:sz w:val="28"/>
+          <w:szCs w:val="28"/>
+        </w:rPr>
+      </w:pPr>
+      <w:r>
+        <w:rPr>
+          <w:rFonts w:ascii="Aptos SemiBold" w:hAnsi="Aptos SemiBold"/>
+          <w:sz w:val="28"/>
+          <w:szCs w:val="28"/>
+        </w:rPr>
+        <w:t>System sends a confirmation email.</w:t>
+      </w:r>
+    </w:p>
+    <w:p>
+      <w:pPr>
+        <w:pStyle w:val="ListParagraph"/>
+        <w:numPr>
+          <w:ilvl w:val="2"/>
+          <w:numId w:val="9"/>
+        </w:numPr>
+        <w:rPr>
+          <w:rFonts w:ascii="Aptos SemiBold" w:hAnsi="Aptos SemiBold"/>
+          <w:sz w:val="28"/>
+          <w:szCs w:val="28"/>
+        </w:rPr>
+      </w:pPr>
+      <w:r>
+        <w:rPr>
+          <w:rFonts w:ascii="Aptos SemiBold" w:hAnsi="Aptos SemiBold"/>
+          <w:sz w:val="28"/>
+          <w:szCs w:val="28"/>
+        </w:rPr>
+        <w:t>User confirms email through link provided.</w:t>
+      </w:r>
+    </w:p>
+    <w:p>
+      <w:pPr>
+        <w:pStyle w:val="ListParagraph"/>
+        <w:numPr>
+          <w:ilvl w:val="1"/>
+          <w:numId w:val="7"/>
+        </w:numPr>
+        <w:rPr>
+          <w:rFonts w:ascii="Aptos SemiBold" w:hAnsi="Aptos SemiBold"/>
+          <w:sz w:val="28"/>
+          <w:szCs w:val="28"/>
+        </w:rPr>
+      </w:pPr>
+      <w:r>
+        <w:rPr>
+          <w:rFonts w:ascii="Aptos SemiBold" w:hAnsi="Aptos SemiBold"/>
+          <w:sz w:val="28"/>
+          <w:szCs w:val="28"/>
+        </w:rPr>
+        <w:t>Postcondition: User account is created and activated.</w:t>
+      </w:r>
     </w:p>
     <w:p>
       <w:pPr>
         <w:pStyle w:val="Heading1"/>
+        <w:ind w:firstLine="720"/>
+      </w:pPr>
+      <w:r>
+        <w:t>Task Tracker Use Cases</w:t>
+      </w:r>
+    </w:p>
+    <w:p>
+      <w:pPr>
+        <w:pStyle w:val="ListParagraph"/>
+        <w:numPr>
+          <w:ilvl w:val="0"/>
+          <w:numId w:val="13"/>
+        </w:numPr>
+        <w:rPr>
+          <w:rFonts w:ascii="Aptos SemiBold" w:hAnsi="Aptos SemiBold"/>
+          <w:sz w:val="28"/>
+          <w:szCs w:val="28"/>
+          <w:u w:val="single"/>
+        </w:rPr>
+      </w:pPr>
+      <w:r>
+        <w:rPr>
+          <w:rFonts w:ascii="Aptos SemiBold" w:hAnsi="Aptos SemiBold"/>
+          <w:sz w:val="28"/>
+          <w:szCs w:val="28"/>
+          <w:u w:val="single"/>
+        </w:rPr>
+        <w:t>View Task List</w:t>
+      </w:r>
+    </w:p>
+    <w:p>
+      <w:pPr>
+        <w:pStyle w:val="ListParagraph"/>
+        <w:numPr>
+          <w:ilvl w:val="1"/>
+          <w:numId w:val="7"/>
+        </w:numPr>
+        <w:rPr>
+          <w:rFonts w:ascii="Aptos SemiBold" w:hAnsi="Aptos SemiBold"/>
+          <w:sz w:val="28"/>
+          <w:szCs w:val="28"/>
+        </w:rPr>
+      </w:pPr>
+      <w:r>
+        <w:rPr>
+          <w:rFonts w:ascii="Aptos SemiBold" w:hAnsi="Aptos SemiBold"/>
+          <w:sz w:val="28"/>
+          <w:szCs w:val="28"/>
+        </w:rPr>
+        <w:t>Actor: User</w:t>
+      </w:r>
+    </w:p>
+    <w:p>
+      <w:pPr>
+        <w:pStyle w:val="ListParagraph"/>
+        <w:numPr>
+          <w:ilvl w:val="1"/>
+          <w:numId w:val="7"/>
+        </w:numPr>
+        <w:rPr>
+          <w:rFonts w:ascii="Aptos SemiBold" w:hAnsi="Aptos SemiBold"/>
+          <w:sz w:val="28"/>
+          <w:szCs w:val="28"/>
+        </w:rPr>
+      </w:pPr>
+      <w:r>
+        <w:rPr>
+          <w:rFonts w:ascii="Aptos SemiBold" w:hAnsi="Aptos SemiBold"/>
+          <w:sz w:val="28"/>
+          <w:szCs w:val="28"/>
+        </w:rPr>
+        <w:t>Precondition: User is logged in and on the task tracking page.</w:t>
+      </w:r>
+    </w:p>
+    <w:p>
+      <w:pPr>
+        <w:pStyle w:val="ListParagraph"/>
+        <w:numPr>
+          <w:ilvl w:val="1"/>
+          <w:numId w:val="7"/>
+        </w:numPr>
+        <w:rPr>
+          <w:rFonts w:ascii="Aptos SemiBold" w:hAnsi="Aptos SemiBold"/>
+          <w:sz w:val="28"/>
+          <w:szCs w:val="28"/>
+        </w:rPr>
+      </w:pPr>
+      <w:r>
+        <w:rPr>
+          <w:rFonts w:ascii="Aptos SemiBold" w:hAnsi="Aptos SemiBold"/>
+          <w:sz w:val="28"/>
+          <w:szCs w:val="28"/>
+        </w:rPr>
+        <w:t>Trigger: User wants to see all available tasks.</w:t>
+      </w:r>
+    </w:p>
+    <w:p>
+      <w:pPr>
+        <w:pStyle w:val="ListParagraph"/>
+        <w:numPr>
+          <w:ilvl w:val="1"/>
+          <w:numId w:val="7"/>
+        </w:numPr>
+        <w:rPr>
+          <w:rFonts w:ascii="Aptos SemiBold" w:hAnsi="Aptos SemiBold"/>
+          <w:sz w:val="28"/>
+          <w:szCs w:val="28"/>
+        </w:rPr>
+      </w:pPr>
+      <w:r>
+        <w:rPr>
+          <w:rFonts w:ascii="Aptos SemiBold" w:hAnsi="Aptos SemiBold"/>
+          <w:sz w:val="28"/>
+          <w:szCs w:val="28"/>
+        </w:rPr>
+        <w:t>Path:</w:t>
+      </w:r>
+    </w:p>
+    <w:p>
+      <w:pPr>
+        <w:pStyle w:val="ListParagraph"/>
+        <w:numPr>
+          <w:ilvl w:val="0"/>
+          <w:numId w:val="14"/>
+        </w:numPr>
+        <w:rPr>
+          <w:rFonts w:ascii="Aptos SemiBold" w:hAnsi="Aptos SemiBold"/>
+          <w:sz w:val="28"/>
+          <w:szCs w:val="28"/>
+        </w:rPr>
+      </w:pPr>
+      <w:r>
+        <w:rPr>
+          <w:rFonts w:ascii="Aptos SemiBold" w:hAnsi="Aptos SemiBold"/>
+          <w:sz w:val="28"/>
+          <w:szCs w:val="28"/>
+        </w:rPr>
+        <w:t>The user navigates to the task tracking page.</w:t>
+      </w:r>
+    </w:p>
+    <w:p>
+      <w:pPr>
+        <w:pStyle w:val="ListParagraph"/>
+        <w:numPr>
+          <w:ilvl w:val="0"/>
+          <w:numId w:val="14"/>
+        </w:numPr>
+        <w:rPr>
+          <w:rFonts w:ascii="Aptos SemiBold" w:hAnsi="Aptos SemiBold"/>
+          <w:sz w:val="28"/>
+          <w:szCs w:val="28"/>
+        </w:rPr>
+      </w:pPr>
+      <w:r>
+        <w:rPr>
+          <w:rFonts w:ascii="Aptos SemiBold" w:hAnsi="Aptos SemiBold"/>
+          <w:sz w:val="28"/>
+          <w:szCs w:val="28"/>
+        </w:rPr>
+        <w:t>The system fetches all tasks from the API filtering out any completed tasks found stored in database and/or filtering based on trader and displays them.</w:t>
+      </w:r>
+    </w:p>
+    <w:p>
+      <w:pPr>
+        <w:pStyle w:val="ListParagraph"/>
+        <w:numPr>
+          <w:ilvl w:val="0"/>
+          <w:numId w:val="14"/>
+        </w:numPr>
+        <w:rPr>
+          <w:rFonts w:ascii="Aptos SemiBold" w:hAnsi="Aptos SemiBold"/>
+          <w:sz w:val="28"/>
+          <w:szCs w:val="28"/>
+        </w:rPr>
+      </w:pPr>
+      <w:r>
+        <w:rPr>
+          <w:rFonts w:ascii="Aptos SemiBold" w:hAnsi="Aptos SemiBold"/>
+          <w:sz w:val="28"/>
+          <w:szCs w:val="28"/>
+        </w:rPr>
+        <w:lastRenderedPageBreak/>
+        <w:t>The user views the list of tasks</w:t>
+      </w:r>
+    </w:p>
+    <w:p>
+      <w:pPr>
+        <w:pStyle w:val="ListParagraph"/>
+        <w:numPr>
+          <w:ilvl w:val="1"/>
+          <w:numId w:val="7"/>
+        </w:numPr>
+        <w:rPr>
+          <w:rFonts w:ascii="Aptos SemiBold" w:hAnsi="Aptos SemiBold"/>
+          <w:sz w:val="28"/>
+          <w:szCs w:val="28"/>
+        </w:rPr>
+      </w:pPr>
+      <w:r>
+        <w:rPr>
+          <w:rFonts w:ascii="Aptos SemiBold" w:hAnsi="Aptos SemiBold"/>
+          <w:sz w:val="28"/>
+          <w:szCs w:val="28"/>
+        </w:rPr>
+        <w:t>Postcondition: The user sees all available tasks</w:t>
+      </w:r>
+    </w:p>
+    <w:p>
+      <w:pPr>
+        <w:pStyle w:val="ListParagraph"/>
+        <w:ind w:left="2160"/>
+        <w:rPr>
+          <w:rFonts w:ascii="Aptos SemiBold" w:hAnsi="Aptos SemiBold"/>
+          <w:sz w:val="28"/>
+          <w:szCs w:val="28"/>
+        </w:rPr>
+      </w:pPr>
+    </w:p>
+    <w:p>
+      <w:pPr>
+        <w:pStyle w:val="ListParagraph"/>
+        <w:numPr>
+          <w:ilvl w:val="0"/>
+          <w:numId w:val="13"/>
+        </w:numPr>
+        <w:rPr>
+          <w:rFonts w:ascii="Aptos SemiBold" w:hAnsi="Aptos SemiBold"/>
+          <w:sz w:val="28"/>
+          <w:szCs w:val="28"/>
+          <w:u w:val="single"/>
+        </w:rPr>
+      </w:pPr>
+      <w:r>
+        <w:rPr>
+          <w:rFonts w:ascii="Aptos SemiBold" w:hAnsi="Aptos SemiBold"/>
+          <w:sz w:val="28"/>
+          <w:szCs w:val="28"/>
+          <w:u w:val="single"/>
+        </w:rPr>
+        <w:t>Mark Task as Completed</w:t>
+      </w:r>
+    </w:p>
+    <w:p>
+      <w:pPr>
+        <w:pStyle w:val="ListParagraph"/>
+        <w:numPr>
+          <w:ilvl w:val="1"/>
+          <w:numId w:val="7"/>
+        </w:numPr>
+        <w:rPr>
+          <w:rFonts w:ascii="Aptos SemiBold" w:hAnsi="Aptos SemiBold"/>
+          <w:sz w:val="28"/>
+          <w:szCs w:val="28"/>
+        </w:rPr>
+      </w:pPr>
+      <w:r>
+        <w:rPr>
+          <w:rFonts w:ascii="Aptos SemiBold" w:hAnsi="Aptos SemiBold"/>
+          <w:sz w:val="28"/>
+          <w:szCs w:val="28"/>
+        </w:rPr>
+        <w:t>Actor: User</w:t>
+      </w:r>
+    </w:p>
+    <w:p>
+      <w:pPr>
+        <w:pStyle w:val="ListParagraph"/>
+        <w:numPr>
+          <w:ilvl w:val="1"/>
+          <w:numId w:val="7"/>
+        </w:numPr>
+        <w:rPr>
+          <w:rFonts w:ascii="Aptos SemiBold" w:hAnsi="Aptos SemiBold"/>
+          <w:sz w:val="28"/>
+          <w:szCs w:val="28"/>
+        </w:rPr>
+      </w:pPr>
+      <w:r>
+        <w:rPr>
+          <w:rFonts w:ascii="Aptos SemiBold" w:hAnsi="Aptos SemiBold"/>
+          <w:sz w:val="28"/>
+          <w:szCs w:val="28"/>
+        </w:rPr>
+        <w:t>Precondition: User is logged in and viewing the tasks list.</w:t>
+      </w:r>
+    </w:p>
+    <w:p>
+      <w:pPr>
+        <w:pStyle w:val="ListParagraph"/>
+        <w:numPr>
+          <w:ilvl w:val="1"/>
+          <w:numId w:val="7"/>
+        </w:numPr>
+        <w:rPr>
+          <w:rFonts w:ascii="Aptos SemiBold" w:hAnsi="Aptos SemiBold"/>
+          <w:sz w:val="28"/>
+          <w:szCs w:val="28"/>
+        </w:rPr>
+      </w:pPr>
+      <w:r>
+        <w:rPr>
+          <w:rFonts w:ascii="Aptos SemiBold" w:hAnsi="Aptos SemiBold"/>
+          <w:sz w:val="28"/>
+          <w:szCs w:val="28"/>
+        </w:rPr>
+        <w:t>Trigger: User decides to mark a task as “completed”.</w:t>
+      </w:r>
+    </w:p>
+    <w:p>
+      <w:pPr>
+        <w:pStyle w:val="ListParagraph"/>
+        <w:numPr>
+          <w:ilvl w:val="1"/>
+          <w:numId w:val="7"/>
+        </w:numPr>
+        <w:rPr>
+          <w:rFonts w:ascii="Aptos SemiBold" w:hAnsi="Aptos SemiBold"/>
+          <w:sz w:val="28"/>
+          <w:szCs w:val="28"/>
+        </w:rPr>
+      </w:pPr>
+      <w:r>
+        <w:rPr>
+          <w:rFonts w:ascii="Aptos SemiBold" w:hAnsi="Aptos SemiBold"/>
+          <w:sz w:val="28"/>
+          <w:szCs w:val="28"/>
+        </w:rPr>
+        <w:t>Path:</w:t>
+      </w:r>
+    </w:p>
+    <w:p>
+      <w:pPr>
+        <w:pStyle w:val="ListParagraph"/>
+        <w:numPr>
+          <w:ilvl w:val="0"/>
+          <w:numId w:val="15"/>
+        </w:numPr>
+        <w:rPr>
+          <w:rFonts w:ascii="Aptos SemiBold" w:hAnsi="Aptos SemiBold"/>
+          <w:sz w:val="28"/>
+          <w:szCs w:val="28"/>
+        </w:rPr>
+      </w:pPr>
+      <w:r>
+        <w:rPr>
+          <w:rFonts w:ascii="Aptos SemiBold" w:hAnsi="Aptos SemiBold"/>
+          <w:sz w:val="28"/>
+          <w:szCs w:val="28"/>
+        </w:rPr>
+        <w:t>The user clicks on the completed button next to a task</w:t>
+      </w:r>
+    </w:p>
+    <w:p>
+      <w:pPr>
+        <w:pStyle w:val="ListParagraph"/>
+        <w:numPr>
+          <w:ilvl w:val="0"/>
+          <w:numId w:val="15"/>
+        </w:numPr>
+        <w:rPr>
+          <w:rFonts w:ascii="Aptos SemiBold" w:hAnsi="Aptos SemiBold"/>
+          <w:sz w:val="28"/>
+          <w:szCs w:val="28"/>
+        </w:rPr>
+      </w:pPr>
+      <w:r>
+        <w:rPr>
+          <w:rFonts w:ascii="Aptos SemiBold" w:hAnsi="Aptos SemiBold"/>
+          <w:sz w:val="28"/>
+          <w:szCs w:val="28"/>
+        </w:rPr>
+        <w:t>The system updates the task status to “completed” in the database.</w:t>
+      </w:r>
+    </w:p>
+    <w:p>
+      <w:pPr>
+        <w:pStyle w:val="ListParagraph"/>
+        <w:numPr>
+          <w:ilvl w:val="0"/>
+          <w:numId w:val="15"/>
+        </w:numPr>
+        <w:rPr>
+          <w:rFonts w:ascii="Aptos SemiBold" w:hAnsi="Aptos SemiBold"/>
+          <w:sz w:val="28"/>
+          <w:szCs w:val="28"/>
+        </w:rPr>
+      </w:pPr>
+      <w:r>
+        <w:rPr>
+          <w:rFonts w:ascii="Aptos SemiBold" w:hAnsi="Aptos SemiBold"/>
+          <w:sz w:val="28"/>
+          <w:szCs w:val="28"/>
+        </w:rPr>
+        <w:t>The task is visibly removed from the list and if requirements are met, the next task is displayed in list.</w:t>
+      </w:r>
+    </w:p>
+    <w:p>
+      <w:pPr>
+        <w:pStyle w:val="ListParagraph"/>
+        <w:numPr>
+          <w:ilvl w:val="1"/>
+          <w:numId w:val="7"/>
+        </w:numPr>
+        <w:rPr>
+          <w:rFonts w:ascii="Aptos SemiBold" w:hAnsi="Aptos SemiBold"/>
+          <w:sz w:val="28"/>
+          <w:szCs w:val="28"/>
+        </w:rPr>
+      </w:pPr>
+      <w:r>
+        <w:rPr>
+          <w:rFonts w:ascii="Aptos SemiBold" w:hAnsi="Aptos SemiBold"/>
+          <w:sz w:val="28"/>
+          <w:szCs w:val="28"/>
+        </w:rPr>
+        <w:t xml:space="preserve">Postcondition: </w:t>
+      </w:r>
+      <w:r>
+        <w:rPr>
+          <w:rFonts w:ascii="Aptos SemiBold" w:hAnsi="Aptos SemiBold"/>
+          <w:sz w:val="28"/>
+          <w:szCs w:val="28"/>
+        </w:rPr>
+        <w:t>The task is marked as "completed" for the user, and the updated status is stored in the database.</w:t>
+      </w:r>
+    </w:p>
+    <w:p>
+      <w:pPr>
+        <w:pStyle w:val="ListParagraph"/>
+        <w:ind w:left="2160"/>
+        <w:rPr>
+          <w:rFonts w:ascii="Aptos SemiBold" w:hAnsi="Aptos SemiBold"/>
+          <w:sz w:val="28"/>
+          <w:szCs w:val="28"/>
+        </w:rPr>
+      </w:pPr>
+    </w:p>
+    <w:p>
+      <w:pPr>
+        <w:pStyle w:val="ListParagraph"/>
+        <w:numPr>
+          <w:ilvl w:val="0"/>
+          <w:numId w:val="13"/>
+        </w:numPr>
+        <w:rPr>
+          <w:rFonts w:ascii="Aptos SemiBold" w:hAnsi="Aptos SemiBold"/>
+          <w:sz w:val="28"/>
+          <w:szCs w:val="28"/>
+          <w:u w:val="single"/>
+        </w:rPr>
+      </w:pPr>
+      <w:r>
+        <w:rPr>
+          <w:rFonts w:ascii="Aptos SemiBold" w:hAnsi="Aptos SemiBold"/>
+          <w:sz w:val="28"/>
+          <w:szCs w:val="28"/>
+          <w:u w:val="single"/>
+        </w:rPr>
+        <w:t xml:space="preserve">Filter and </w:t>
+      </w:r>
+      <w:r>
+        <w:rPr>
+          <w:rFonts w:ascii="Aptos SemiBold" w:hAnsi="Aptos SemiBold"/>
+          <w:sz w:val="28"/>
+          <w:szCs w:val="28"/>
+          <w:u w:val="single"/>
+        </w:rPr>
+        <w:t>s</w:t>
+      </w:r>
+      <w:r>
+        <w:rPr>
+          <w:rFonts w:ascii="Aptos SemiBold" w:hAnsi="Aptos SemiBold"/>
+          <w:sz w:val="28"/>
+          <w:szCs w:val="28"/>
+          <w:u w:val="single"/>
+        </w:rPr>
+        <w:t xml:space="preserve">ort </w:t>
+      </w:r>
+      <w:r>
+        <w:rPr>
+          <w:rFonts w:ascii="Aptos SemiBold" w:hAnsi="Aptos SemiBold"/>
+          <w:sz w:val="28"/>
+          <w:szCs w:val="28"/>
+          <w:u w:val="single"/>
+        </w:rPr>
+        <w:t>t</w:t>
+      </w:r>
+      <w:r>
+        <w:rPr>
+          <w:rFonts w:ascii="Aptos SemiBold" w:hAnsi="Aptos SemiBold"/>
+          <w:sz w:val="28"/>
+          <w:szCs w:val="28"/>
+          <w:u w:val="single"/>
+        </w:rPr>
+        <w:t>asks</w:t>
+      </w:r>
+    </w:p>
+    <w:p>
+      <w:pPr>
+        <w:pStyle w:val="ListParagraph"/>
+        <w:numPr>
+          <w:ilvl w:val="1"/>
+          <w:numId w:val="7"/>
+        </w:numPr>
+        <w:rPr>
+          <w:rFonts w:ascii="Aptos SemiBold" w:hAnsi="Aptos SemiBold"/>
+          <w:sz w:val="28"/>
+          <w:szCs w:val="28"/>
+        </w:rPr>
+      </w:pPr>
+      <w:r>
+        <w:rPr>
+          <w:rFonts w:ascii="Aptos SemiBold" w:hAnsi="Aptos SemiBold"/>
+          <w:sz w:val="28"/>
+          <w:szCs w:val="28"/>
+        </w:rPr>
+        <w:t>Actor: User</w:t>
+      </w:r>
+    </w:p>
+    <w:p>
+      <w:pPr>
+        <w:pStyle w:val="ListParagraph"/>
+        <w:numPr>
+          <w:ilvl w:val="1"/>
+          <w:numId w:val="7"/>
+        </w:numPr>
+        <w:rPr>
+          <w:rFonts w:ascii="Aptos SemiBold" w:hAnsi="Aptos SemiBold"/>
+          <w:sz w:val="28"/>
+          <w:szCs w:val="28"/>
+        </w:rPr>
+      </w:pPr>
+      <w:r>
+        <w:rPr>
+          <w:rFonts w:ascii="Aptos SemiBold" w:hAnsi="Aptos SemiBold"/>
+          <w:sz w:val="28"/>
+          <w:szCs w:val="28"/>
+        </w:rPr>
+        <w:t>Precondition: User is logged in and viewing a list of tasks.</w:t>
+      </w:r>
+    </w:p>
+    <w:p>
+      <w:pPr>
+        <w:pStyle w:val="ListParagraph"/>
+        <w:numPr>
+          <w:ilvl w:val="1"/>
+          <w:numId w:val="7"/>
+        </w:numPr>
+        <w:rPr>
+          <w:rFonts w:ascii="Aptos SemiBold" w:hAnsi="Aptos SemiBold"/>
+          <w:sz w:val="28"/>
+          <w:szCs w:val="28"/>
+        </w:rPr>
+      </w:pPr>
+      <w:r>
+        <w:rPr>
+          <w:rFonts w:ascii="Aptos SemiBold" w:hAnsi="Aptos SemiBold"/>
+          <w:sz w:val="28"/>
+          <w:szCs w:val="28"/>
+        </w:rPr>
+        <w:t>Trigger: User wants to filter by trader or sort tasks by XP gained.</w:t>
+      </w:r>
+    </w:p>
+    <w:p>
+      <w:pPr>
+        <w:pStyle w:val="ListParagraph"/>
+        <w:numPr>
+          <w:ilvl w:val="1"/>
+          <w:numId w:val="7"/>
+        </w:numPr>
+        <w:rPr>
+          <w:rFonts w:ascii="Aptos SemiBold" w:hAnsi="Aptos SemiBold"/>
+          <w:sz w:val="28"/>
+          <w:szCs w:val="28"/>
+        </w:rPr>
+      </w:pPr>
+      <w:r>
+        <w:rPr>
+          <w:rFonts w:ascii="Aptos SemiBold" w:hAnsi="Aptos SemiBold"/>
+          <w:sz w:val="28"/>
+          <w:szCs w:val="28"/>
+        </w:rPr>
+        <w:t>Path:</w:t>
+      </w:r>
+    </w:p>
+    <w:p>
+      <w:pPr>
+        <w:pStyle w:val="ListParagraph"/>
+        <w:numPr>
+          <w:ilvl w:val="0"/>
+          <w:numId w:val="16"/>
+        </w:numPr>
+        <w:rPr>
+          <w:rFonts w:ascii="Aptos SemiBold" w:hAnsi="Aptos SemiBold"/>
+          <w:sz w:val="28"/>
+          <w:szCs w:val="28"/>
+        </w:rPr>
+      </w:pPr>
+      <w:r>
+        <w:rPr>
+          <w:rFonts w:ascii="Aptos SemiBold" w:hAnsi="Aptos SemiBold"/>
+          <w:sz w:val="28"/>
+          <w:szCs w:val="28"/>
+        </w:rPr>
+        <w:t>The user selects a filter option (trader) or a sort option (XP gain).</w:t>
+      </w:r>
+    </w:p>
+    <w:p>
+      <w:pPr>
+        <w:pStyle w:val="ListParagraph"/>
+        <w:numPr>
+          <w:ilvl w:val="0"/>
+          <w:numId w:val="16"/>
+        </w:numPr>
+        <w:rPr>
+          <w:rFonts w:ascii="Aptos SemiBold" w:hAnsi="Aptos SemiBold"/>
+          <w:sz w:val="28"/>
+          <w:szCs w:val="28"/>
+        </w:rPr>
+      </w:pPr>
+      <w:r>
+        <w:rPr>
+          <w:rFonts w:ascii="Aptos SemiBold" w:hAnsi="Aptos SemiBold"/>
+          <w:sz w:val="28"/>
+          <w:szCs w:val="28"/>
+        </w:rPr>
+        <w:t>The system applies the filter or sort order to the task list.</w:t>
+      </w:r>
+    </w:p>
+    <w:p>
+      <w:pPr>
+        <w:pStyle w:val="ListParagraph"/>
+        <w:numPr>
+          <w:ilvl w:val="0"/>
+          <w:numId w:val="16"/>
+        </w:numPr>
+        <w:rPr>
+          <w:rFonts w:ascii="Aptos SemiBold" w:hAnsi="Aptos SemiBold"/>
+          <w:sz w:val="28"/>
+          <w:szCs w:val="28"/>
+        </w:rPr>
+      </w:pPr>
+      <w:r>
+        <w:rPr>
+          <w:rFonts w:ascii="Aptos SemiBold" w:hAnsi="Aptos SemiBold"/>
+          <w:sz w:val="28"/>
+          <w:szCs w:val="28"/>
+        </w:rPr>
+        <w:t>The user views the filtered and/or sorted list of tasks.</w:t>
+      </w:r>
+    </w:p>
+    <w:p>
+      <w:pPr>
+        <w:pStyle w:val="ListParagraph"/>
+        <w:numPr>
+          <w:ilvl w:val="1"/>
+          <w:numId w:val="7"/>
+        </w:numPr>
+        <w:rPr>
+          <w:rFonts w:ascii="Aptos SemiBold" w:hAnsi="Aptos SemiBold"/>
+          <w:sz w:val="28"/>
+          <w:szCs w:val="28"/>
+        </w:rPr>
+      </w:pPr>
+      <w:r>
+        <w:rPr>
+          <w:rFonts w:ascii="Aptos SemiBold" w:hAnsi="Aptos SemiBold"/>
+          <w:sz w:val="28"/>
+          <w:szCs w:val="28"/>
+        </w:rPr>
+        <w:t xml:space="preserve">Postcondition: </w:t>
+      </w:r>
+      <w:r>
+        <w:rPr>
+          <w:rFonts w:ascii="Aptos SemiBold" w:hAnsi="Aptos SemiBold"/>
+          <w:sz w:val="28"/>
+          <w:szCs w:val="28"/>
+        </w:rPr>
+        <w:t>The task list is displayed according to the selected filters or sorting criteria.</w:t>
+      </w:r>
+    </w:p>
+    <w:p>
+      <w:pPr>
+        <w:ind w:left="720"/>
+        <w:rPr>
+          <w:rFonts w:ascii="Aptos SemiBold" w:hAnsi="Aptos SemiBold"/>
+          <w:sz w:val="28"/>
+          <w:szCs w:val="28"/>
+        </w:rPr>
+      </w:pPr>
+    </w:p>
+    <w:p>
+      <w:pPr>
+        <w:ind w:left="720"/>
+        <w:rPr>
+          <w:rFonts w:ascii="Aptos SemiBold" w:hAnsi="Aptos SemiBold"/>
+          <w:sz w:val="28"/>
+          <w:szCs w:val="28"/>
+        </w:rPr>
+      </w:pPr>
+    </w:p>
+    <w:p>
+      <w:pPr>
+        <w:ind w:left="720"/>
+        <w:rPr>
+          <w:rFonts w:ascii="Aptos SemiBold" w:hAnsi="Aptos SemiBold"/>
+          <w:sz w:val="28"/>
+          <w:szCs w:val="28"/>
+        </w:rPr>
       </w:pPr>
     </w:p>
     <w:p>
       <w:pPr>
         <w:pStyle w:val="Heading1"/>
+        <w:ind w:firstLine="720"/>
+      </w:pPr>
+      <w:r>
+        <w:lastRenderedPageBreak/>
+        <w:t>Hideout Upgrade Tracker Use Cases</w:t>
+      </w:r>
+    </w:p>
+    <w:p>
+      <w:pPr>
+        <w:pStyle w:val="ListParagraph"/>
+        <w:numPr>
+          <w:ilvl w:val="0"/>
+          <w:numId w:val="18"/>
+        </w:numPr>
+        <w:rPr>
+          <w:rFonts w:ascii="Aptos SemiBold" w:hAnsi="Aptos SemiBold"/>
+          <w:sz w:val="28"/>
+          <w:szCs w:val="28"/>
+          <w:u w:val="single"/>
+        </w:rPr>
+      </w:pPr>
+      <w:r>
+        <w:rPr>
+          <w:rFonts w:ascii="Aptos SemiBold" w:hAnsi="Aptos SemiBold"/>
+          <w:sz w:val="28"/>
+          <w:szCs w:val="28"/>
+          <w:u w:val="single"/>
+        </w:rPr>
+        <w:t>View current hideout status</w:t>
+      </w:r>
+    </w:p>
+    <w:p>
+      <w:pPr>
+        <w:pStyle w:val="ListParagraph"/>
+        <w:numPr>
+          <w:ilvl w:val="1"/>
+          <w:numId w:val="7"/>
+        </w:numPr>
+        <w:rPr>
+          <w:rFonts w:ascii="Aptos SemiBold" w:hAnsi="Aptos SemiBold"/>
+          <w:sz w:val="28"/>
+          <w:szCs w:val="28"/>
+        </w:rPr>
+      </w:pPr>
+      <w:r>
+        <w:rPr>
+          <w:rFonts w:ascii="Aptos SemiBold" w:hAnsi="Aptos SemiBold"/>
+          <w:sz w:val="28"/>
+          <w:szCs w:val="28"/>
+        </w:rPr>
+        <w:t>Actor: User</w:t>
+      </w:r>
+    </w:p>
+    <w:p>
+      <w:pPr>
+        <w:pStyle w:val="ListParagraph"/>
+        <w:numPr>
+          <w:ilvl w:val="1"/>
+          <w:numId w:val="7"/>
+        </w:numPr>
+        <w:rPr>
+          <w:rFonts w:ascii="Aptos SemiBold" w:hAnsi="Aptos SemiBold"/>
+          <w:sz w:val="28"/>
+          <w:szCs w:val="28"/>
+        </w:rPr>
+      </w:pPr>
+      <w:r>
+        <w:rPr>
+          <w:rFonts w:ascii="Aptos SemiBold" w:hAnsi="Aptos SemiBold"/>
+          <w:sz w:val="28"/>
+          <w:szCs w:val="28"/>
+        </w:rPr>
+        <w:t>Precondition: User is logged in and on the hideout tracking page.</w:t>
+      </w:r>
+    </w:p>
+    <w:p>
+      <w:pPr>
+        <w:pStyle w:val="ListParagraph"/>
+        <w:numPr>
+          <w:ilvl w:val="1"/>
+          <w:numId w:val="7"/>
+        </w:numPr>
+        <w:rPr>
+          <w:rFonts w:ascii="Aptos SemiBold" w:hAnsi="Aptos SemiBold"/>
+          <w:sz w:val="28"/>
+          <w:szCs w:val="28"/>
+        </w:rPr>
+      </w:pPr>
+      <w:r>
+        <w:rPr>
+          <w:rFonts w:ascii="Aptos SemiBold" w:hAnsi="Aptos SemiBold"/>
+          <w:sz w:val="28"/>
+          <w:szCs w:val="28"/>
+        </w:rPr>
+        <w:t>Trigger: User wants to view the status of their hideout.</w:t>
+      </w:r>
+    </w:p>
+    <w:p>
+      <w:pPr>
+        <w:pStyle w:val="ListParagraph"/>
+        <w:numPr>
+          <w:ilvl w:val="1"/>
+          <w:numId w:val="7"/>
+        </w:numPr>
+        <w:rPr>
+          <w:rFonts w:ascii="Aptos SemiBold" w:hAnsi="Aptos SemiBold"/>
+          <w:sz w:val="28"/>
+          <w:szCs w:val="28"/>
+        </w:rPr>
+      </w:pPr>
+      <w:r>
+        <w:rPr>
+          <w:rFonts w:ascii="Aptos SemiBold" w:hAnsi="Aptos SemiBold"/>
+          <w:sz w:val="28"/>
+          <w:szCs w:val="28"/>
+        </w:rPr>
+        <w:t>Path:</w:t>
+      </w:r>
+    </w:p>
+    <w:p>
+      <w:pPr>
+        <w:pStyle w:val="ListParagraph"/>
+        <w:numPr>
+          <w:ilvl w:val="0"/>
+          <w:numId w:val="19"/>
+        </w:numPr>
+        <w:rPr>
+          <w:rFonts w:ascii="Aptos SemiBold" w:hAnsi="Aptos SemiBold"/>
+          <w:sz w:val="28"/>
+          <w:szCs w:val="28"/>
+        </w:rPr>
+      </w:pPr>
+      <w:r>
+        <w:rPr>
+          <w:rFonts w:ascii="Aptos SemiBold" w:hAnsi="Aptos SemiBold"/>
+          <w:sz w:val="28"/>
+          <w:szCs w:val="28"/>
+        </w:rPr>
+        <w:t>The user navigates to the hideout tracking page.</w:t>
+      </w:r>
+    </w:p>
+    <w:p>
+      <w:pPr>
+        <w:pStyle w:val="ListParagraph"/>
+        <w:numPr>
+          <w:ilvl w:val="0"/>
+          <w:numId w:val="19"/>
+        </w:numPr>
+        <w:rPr>
+          <w:rFonts w:ascii="Aptos SemiBold" w:hAnsi="Aptos SemiBold"/>
+          <w:sz w:val="28"/>
+          <w:szCs w:val="28"/>
+        </w:rPr>
+      </w:pPr>
+      <w:r>
+        <w:rPr>
+          <w:rFonts w:ascii="Aptos SemiBold" w:hAnsi="Aptos SemiBold"/>
+          <w:sz w:val="28"/>
+          <w:szCs w:val="28"/>
+        </w:rPr>
+        <w:t>The system retrieves the user’s current hideout component levels from the database.</w:t>
+      </w:r>
+    </w:p>
+    <w:p>
+      <w:pPr>
+        <w:pStyle w:val="ListParagraph"/>
+        <w:numPr>
+          <w:ilvl w:val="0"/>
+          <w:numId w:val="19"/>
+        </w:numPr>
+        <w:rPr>
+          <w:rFonts w:ascii="Aptos SemiBold" w:hAnsi="Aptos SemiBold"/>
+          <w:sz w:val="28"/>
+          <w:szCs w:val="28"/>
+        </w:rPr>
+      </w:pPr>
+      <w:r>
+        <w:rPr>
+          <w:rFonts w:ascii="Aptos SemiBold" w:hAnsi="Aptos SemiBold"/>
+          <w:sz w:val="28"/>
+          <w:szCs w:val="28"/>
+        </w:rPr>
+        <w:t>The system displays the current levels of each hideout component.</w:t>
+      </w:r>
+    </w:p>
+    <w:p>
+      <w:pPr>
+        <w:pStyle w:val="ListParagraph"/>
+        <w:numPr>
+          <w:ilvl w:val="1"/>
+          <w:numId w:val="7"/>
+        </w:numPr>
+        <w:rPr>
+          <w:rFonts w:ascii="Aptos SemiBold" w:hAnsi="Aptos SemiBold"/>
+          <w:sz w:val="28"/>
+          <w:szCs w:val="28"/>
+        </w:rPr>
+      </w:pPr>
+      <w:r>
+        <w:rPr>
+          <w:rFonts w:ascii="Aptos SemiBold" w:hAnsi="Aptos SemiBold"/>
+          <w:sz w:val="28"/>
+          <w:szCs w:val="28"/>
+        </w:rPr>
+        <w:t>Postcondition: The users sees the current levels of all hideout components.</w:t>
+      </w:r>
+    </w:p>
+    <w:p>
+      <w:pPr>
+        <w:pStyle w:val="ListParagraph"/>
+        <w:numPr>
+          <w:ilvl w:val="0"/>
+          <w:numId w:val="18"/>
+        </w:numPr>
+        <w:rPr>
+          <w:rFonts w:ascii="Aptos SemiBold" w:hAnsi="Aptos SemiBold"/>
+          <w:sz w:val="28"/>
+          <w:szCs w:val="28"/>
+          <w:u w:val="single"/>
+        </w:rPr>
+      </w:pPr>
+      <w:r>
+        <w:rPr>
+          <w:rFonts w:ascii="Aptos SemiBold" w:hAnsi="Aptos SemiBold"/>
+          <w:sz w:val="28"/>
+          <w:szCs w:val="28"/>
+          <w:u w:val="single"/>
+        </w:rPr>
+        <w:t>Update hideout status</w:t>
+      </w:r>
+    </w:p>
+    <w:p>
+      <w:pPr>
+        <w:pStyle w:val="ListParagraph"/>
+        <w:numPr>
+          <w:ilvl w:val="1"/>
+          <w:numId w:val="7"/>
+        </w:numPr>
+        <w:rPr>
+          <w:rFonts w:ascii="Aptos SemiBold" w:hAnsi="Aptos SemiBold"/>
+          <w:sz w:val="28"/>
+          <w:szCs w:val="28"/>
+        </w:rPr>
+      </w:pPr>
+      <w:r>
+        <w:rPr>
+          <w:rFonts w:ascii="Aptos SemiBold" w:hAnsi="Aptos SemiBold"/>
+          <w:sz w:val="28"/>
+          <w:szCs w:val="28"/>
+        </w:rPr>
+        <w:t>Actor: User</w:t>
+      </w:r>
+    </w:p>
+    <w:p>
+      <w:pPr>
+        <w:pStyle w:val="ListParagraph"/>
+        <w:numPr>
+          <w:ilvl w:val="1"/>
+          <w:numId w:val="7"/>
+        </w:numPr>
+        <w:rPr>
+          <w:rFonts w:ascii="Aptos SemiBold" w:hAnsi="Aptos SemiBold"/>
+          <w:sz w:val="28"/>
+          <w:szCs w:val="28"/>
+        </w:rPr>
+      </w:pPr>
+      <w:r>
+        <w:rPr>
+          <w:rFonts w:ascii="Aptos SemiBold" w:hAnsi="Aptos SemiBold"/>
+          <w:sz w:val="28"/>
+          <w:szCs w:val="28"/>
+        </w:rPr>
+        <w:t>Precondition: User is logged in and viewing the hideout tracking page.</w:t>
+      </w:r>
+    </w:p>
+    <w:p>
+      <w:pPr>
+        <w:pStyle w:val="ListParagraph"/>
+        <w:numPr>
+          <w:ilvl w:val="1"/>
+          <w:numId w:val="7"/>
+        </w:numPr>
+        <w:rPr>
+          <w:rFonts w:ascii="Aptos SemiBold" w:hAnsi="Aptos SemiBold"/>
+          <w:sz w:val="28"/>
+          <w:szCs w:val="28"/>
+        </w:rPr>
+      </w:pPr>
+      <w:r>
+        <w:rPr>
+          <w:rFonts w:ascii="Aptos SemiBold" w:hAnsi="Aptos SemiBold"/>
+          <w:sz w:val="28"/>
+          <w:szCs w:val="28"/>
+        </w:rPr>
+        <w:t>Trigger: User wants to update the level of a hideout component.</w:t>
+      </w:r>
+    </w:p>
+    <w:p>
+      <w:pPr>
+        <w:pStyle w:val="ListParagraph"/>
+        <w:numPr>
+          <w:ilvl w:val="1"/>
+          <w:numId w:val="7"/>
+        </w:numPr>
+        <w:rPr>
+          <w:rFonts w:ascii="Aptos SemiBold" w:hAnsi="Aptos SemiBold"/>
+          <w:sz w:val="28"/>
+          <w:szCs w:val="28"/>
+        </w:rPr>
+      </w:pPr>
+      <w:r>
+        <w:rPr>
+          <w:rFonts w:ascii="Aptos SemiBold" w:hAnsi="Aptos SemiBold"/>
+          <w:sz w:val="28"/>
+          <w:szCs w:val="28"/>
+        </w:rPr>
+        <w:t>Path:</w:t>
+      </w:r>
+    </w:p>
+    <w:p>
+      <w:pPr>
+        <w:pStyle w:val="ListParagraph"/>
+        <w:numPr>
+          <w:ilvl w:val="0"/>
+          <w:numId w:val="20"/>
+        </w:numPr>
+        <w:rPr>
+          <w:rFonts w:ascii="Aptos SemiBold" w:hAnsi="Aptos SemiBold"/>
+          <w:sz w:val="28"/>
+          <w:szCs w:val="28"/>
+        </w:rPr>
+      </w:pPr>
+      <w:r>
+        <w:rPr>
+          <w:rFonts w:ascii="Aptos SemiBold" w:hAnsi="Aptos SemiBold"/>
+          <w:sz w:val="28"/>
+          <w:szCs w:val="28"/>
+        </w:rPr>
+        <w:t xml:space="preserve">The user selects a hideout component and </w:t>
+      </w:r>
+      <w:r>
+        <w:rPr>
+          <w:rFonts w:ascii="Aptos SemiBold" w:hAnsi="Aptos SemiBold"/>
+          <w:sz w:val="28"/>
+          <w:szCs w:val="28"/>
+        </w:rPr>
+        <w:t>chooses</w:t>
+      </w:r>
+      <w:r>
+        <w:rPr>
+          <w:rFonts w:ascii="Aptos SemiBold" w:hAnsi="Aptos SemiBold"/>
+          <w:sz w:val="28"/>
+          <w:szCs w:val="28"/>
+        </w:rPr>
+        <w:t xml:space="preserve"> a new level.</w:t>
+      </w:r>
+    </w:p>
+    <w:p>
+      <w:pPr>
+        <w:pStyle w:val="ListParagraph"/>
+        <w:numPr>
+          <w:ilvl w:val="0"/>
+          <w:numId w:val="20"/>
+        </w:numPr>
+        <w:rPr>
+          <w:rFonts w:ascii="Aptos SemiBold" w:hAnsi="Aptos SemiBold"/>
+          <w:sz w:val="28"/>
+          <w:szCs w:val="28"/>
+        </w:rPr>
+      </w:pPr>
+      <w:r>
+        <w:rPr>
+          <w:rFonts w:ascii="Aptos SemiBold" w:hAnsi="Aptos SemiBold"/>
+          <w:sz w:val="28"/>
+          <w:szCs w:val="28"/>
+        </w:rPr>
+        <w:t>The system updates the user’s hideout component</w:t>
+      </w:r>
+      <w:r>
+        <w:rPr>
+          <w:rFonts w:ascii="Aptos SemiBold" w:hAnsi="Aptos SemiBold"/>
+          <w:sz w:val="28"/>
+          <w:szCs w:val="28"/>
+        </w:rPr>
+        <w:t xml:space="preserve"> level in the database.</w:t>
+      </w:r>
+    </w:p>
+    <w:p>
+      <w:pPr>
+        <w:pStyle w:val="ListParagraph"/>
+        <w:numPr>
+          <w:ilvl w:val="0"/>
+          <w:numId w:val="20"/>
+        </w:numPr>
+        <w:rPr>
+          <w:rFonts w:ascii="Aptos SemiBold" w:hAnsi="Aptos SemiBold"/>
+          <w:sz w:val="28"/>
+          <w:szCs w:val="28"/>
+        </w:rPr>
+      </w:pPr>
+      <w:r>
+        <w:rPr>
+          <w:rFonts w:ascii="Aptos SemiBold" w:hAnsi="Aptos SemiBold"/>
+          <w:sz w:val="28"/>
+          <w:szCs w:val="28"/>
+        </w:rPr>
+        <w:t>The system updates the display to show the new component level.</w:t>
+      </w:r>
+    </w:p>
+    <w:p>
+      <w:pPr>
+        <w:pStyle w:val="ListParagraph"/>
+        <w:numPr>
+          <w:ilvl w:val="1"/>
+          <w:numId w:val="7"/>
+        </w:numPr>
+        <w:rPr>
+          <w:rFonts w:ascii="Aptos SemiBold" w:hAnsi="Aptos SemiBold"/>
+          <w:sz w:val="28"/>
+          <w:szCs w:val="28"/>
+        </w:rPr>
+      </w:pPr>
+      <w:r>
+        <w:rPr>
+          <w:rFonts w:ascii="Aptos SemiBold" w:hAnsi="Aptos SemiBold"/>
+          <w:sz w:val="28"/>
+          <w:szCs w:val="28"/>
+        </w:rPr>
+        <w:t>Postcondition: The updated component level is stored in database and reflected on the user’s interface.</w:t>
+      </w:r>
+    </w:p>
+    <w:p>
+      <w:pPr>
+        <w:pStyle w:val="ListParagraph"/>
+        <w:numPr>
+          <w:ilvl w:val="0"/>
+          <w:numId w:val="18"/>
+        </w:numPr>
+        <w:rPr>
+          <w:rFonts w:ascii="Aptos SemiBold" w:hAnsi="Aptos SemiBold"/>
+          <w:sz w:val="28"/>
+          <w:szCs w:val="28"/>
+          <w:u w:val="single"/>
+        </w:rPr>
+      </w:pPr>
+      <w:r>
+        <w:rPr>
+          <w:rFonts w:ascii="Aptos SemiBold" w:hAnsi="Aptos SemiBold"/>
+          <w:sz w:val="28"/>
+          <w:szCs w:val="28"/>
+          <w:u w:val="single"/>
+        </w:rPr>
+        <w:t>View required items for hideout upgrades</w:t>
+      </w:r>
+    </w:p>
+    <w:p>
+      <w:pPr>
+        <w:pStyle w:val="ListParagraph"/>
+        <w:numPr>
+          <w:ilvl w:val="1"/>
+          <w:numId w:val="7"/>
+        </w:numPr>
+        <w:rPr>
+          <w:rFonts w:ascii="Aptos SemiBold" w:hAnsi="Aptos SemiBold"/>
+          <w:sz w:val="28"/>
+          <w:szCs w:val="28"/>
+          <w:u w:val="single"/>
+        </w:rPr>
+      </w:pPr>
+      <w:r>
+        <w:rPr>
+          <w:rFonts w:ascii="Aptos SemiBold" w:hAnsi="Aptos SemiBold"/>
+          <w:sz w:val="28"/>
+          <w:szCs w:val="28"/>
+        </w:rPr>
+        <w:t>Actor: User</w:t>
+      </w:r>
+    </w:p>
+    <w:p>
+      <w:pPr>
+        <w:pStyle w:val="ListParagraph"/>
+        <w:numPr>
+          <w:ilvl w:val="1"/>
+          <w:numId w:val="7"/>
+        </w:numPr>
+        <w:rPr>
+          <w:rFonts w:ascii="Aptos SemiBold" w:hAnsi="Aptos SemiBold"/>
+          <w:sz w:val="28"/>
+          <w:szCs w:val="28"/>
+          <w:u w:val="single"/>
+        </w:rPr>
+      </w:pPr>
+      <w:r>
+        <w:rPr>
+          <w:rFonts w:ascii="Aptos SemiBold" w:hAnsi="Aptos SemiBold"/>
+          <w:sz w:val="28"/>
+          <w:szCs w:val="28"/>
+        </w:rPr>
+        <w:t>Precondition: User is logged in and viewing the hideout tracking page.</w:t>
+      </w:r>
+    </w:p>
+    <w:p>
+      <w:pPr>
+        <w:pStyle w:val="ListParagraph"/>
+        <w:numPr>
+          <w:ilvl w:val="1"/>
+          <w:numId w:val="7"/>
+        </w:numPr>
+        <w:rPr>
+          <w:rFonts w:ascii="Aptos SemiBold" w:hAnsi="Aptos SemiBold"/>
+          <w:sz w:val="28"/>
+          <w:szCs w:val="28"/>
+          <w:u w:val="single"/>
+        </w:rPr>
+      </w:pPr>
+      <w:r>
+        <w:rPr>
+          <w:rFonts w:ascii="Aptos SemiBold" w:hAnsi="Aptos SemiBold"/>
+          <w:sz w:val="28"/>
+          <w:szCs w:val="28"/>
+        </w:rPr>
+        <w:t>Trigger: User wants to see what items are required for the next upgrade.</w:t>
+      </w:r>
+    </w:p>
+    <w:p>
+      <w:pPr>
+        <w:pStyle w:val="ListParagraph"/>
+        <w:numPr>
+          <w:ilvl w:val="1"/>
+          <w:numId w:val="7"/>
+        </w:numPr>
+        <w:rPr>
+          <w:rFonts w:ascii="Aptos SemiBold" w:hAnsi="Aptos SemiBold"/>
+          <w:sz w:val="28"/>
+          <w:szCs w:val="28"/>
+          <w:u w:val="single"/>
+        </w:rPr>
+      </w:pPr>
+      <w:r>
+        <w:rPr>
+          <w:rFonts w:ascii="Aptos SemiBold" w:hAnsi="Aptos SemiBold"/>
+          <w:sz w:val="28"/>
+          <w:szCs w:val="28"/>
+        </w:rPr>
+        <w:t>Path:</w:t>
+      </w:r>
+    </w:p>
+    <w:p>
+      <w:pPr>
+        <w:pStyle w:val="ListParagraph"/>
+        <w:numPr>
+          <w:ilvl w:val="0"/>
+          <w:numId w:val="21"/>
+        </w:numPr>
+        <w:rPr>
+          <w:rFonts w:ascii="Aptos SemiBold" w:hAnsi="Aptos SemiBold"/>
+          <w:sz w:val="28"/>
+          <w:szCs w:val="28"/>
+          <w:u w:val="single"/>
+        </w:rPr>
+      </w:pPr>
+      <w:r>
+        <w:rPr>
+          <w:rFonts w:ascii="Aptos SemiBold" w:hAnsi="Aptos SemiBold"/>
+          <w:sz w:val="28"/>
+          <w:szCs w:val="28"/>
+        </w:rPr>
+        <w:lastRenderedPageBreak/>
+        <w:t>The user clicks on a hideout component.</w:t>
+      </w:r>
+    </w:p>
+    <w:p>
+      <w:pPr>
+        <w:pStyle w:val="ListParagraph"/>
+        <w:numPr>
+          <w:ilvl w:val="0"/>
+          <w:numId w:val="21"/>
+        </w:numPr>
+        <w:rPr>
+          <w:rFonts w:ascii="Aptos SemiBold" w:hAnsi="Aptos SemiBold"/>
+          <w:sz w:val="28"/>
+          <w:szCs w:val="28"/>
+          <w:u w:val="single"/>
+        </w:rPr>
+      </w:pPr>
+      <w:r>
+        <w:rPr>
+          <w:rFonts w:ascii="Aptos SemiBold" w:hAnsi="Aptos SemiBold"/>
+          <w:sz w:val="28"/>
+          <w:szCs w:val="28"/>
+        </w:rPr>
+        <w:t>The system displays the required items for the next level of that component.</w:t>
+      </w:r>
+    </w:p>
+    <w:p>
+      <w:pPr>
+        <w:pStyle w:val="ListParagraph"/>
+        <w:numPr>
+          <w:ilvl w:val="1"/>
+          <w:numId w:val="7"/>
+        </w:numPr>
+        <w:rPr>
+          <w:rFonts w:ascii="Aptos SemiBold" w:hAnsi="Aptos SemiBold"/>
+          <w:sz w:val="28"/>
+          <w:szCs w:val="28"/>
+          <w:u w:val="single"/>
+        </w:rPr>
+      </w:pPr>
+      <w:r>
+        <w:rPr>
+          <w:rFonts w:ascii="Aptos SemiBold" w:hAnsi="Aptos SemiBold"/>
+          <w:sz w:val="28"/>
+          <w:szCs w:val="28"/>
+        </w:rPr>
+        <w:t>Postcondition: The user sees the required items for the next upgrade.</w:t>
+      </w:r>
+    </w:p>
+    <w:p>
+      <w:pPr>
+        <w:pStyle w:val="ListParagraph"/>
+        <w:rPr>
+          <w:rFonts w:ascii="Aptos SemiBold" w:hAnsi="Aptos SemiBold"/>
+          <w:sz w:val="28"/>
+          <w:szCs w:val="28"/>
+        </w:rPr>
+      </w:pPr>
+    </w:p>
+    <w:p>
+      <w:pPr>
+        <w:pStyle w:val="ListParagraph"/>
+        <w:ind w:left="1800"/>
+        <w:rPr>
+          <w:rFonts w:ascii="Aptos SemiBold" w:hAnsi="Aptos SemiBold"/>
+          <w:sz w:val="28"/>
+          <w:szCs w:val="28"/>
+        </w:rPr>
+      </w:pPr>
+    </w:p>
+    <w:p/>
+    <w:p>
+      <w:pPr>
+        <w:pStyle w:val="Heading1"/>
+        <w:rPr>
+          <w:sz w:val="32"/>
+          <w:szCs w:val="32"/>
+        </w:rPr>
       </w:pPr>
       <w:bookmarkStart w:id="4" w:name="_Database_Design"/>
       <w:bookmarkEnd w:id="4"/>
       <w:r>
+        <w:rPr>
+          <w:sz w:val="32"/>
+          <w:szCs w:val="32"/>
+        </w:rPr>
         <w:t>Database Design</w:t>
       </w:r>
     </w:p>
     <w:p>
       <w:pPr>
         <w:pStyle w:val="Heading1"/>
-      </w:pPr>
-    </w:p>
-    <w:p>
-      <w:pPr>
-        <w:pStyle w:val="Heading1"/>
+        <w:rPr>
+          <w:sz w:val="32"/>
+          <w:szCs w:val="32"/>
+        </w:rPr>
       </w:pPr>
       <w:bookmarkStart w:id="5" w:name="_Backend_Endpoints"/>
       <w:bookmarkEnd w:id="5"/>
       <w:r>
+        <w:rPr>
+          <w:sz w:val="32"/>
+          <w:szCs w:val="32"/>
+        </w:rPr>
         <w:t>Backend Endpoints</w:t>
       </w:r>
     </w:p>
     <w:p>
       <w:pPr>
         <w:pStyle w:val="Heading1"/>
-      </w:pPr>
-    </w:p>
-    <w:p>
-      <w:pPr>
-        <w:pStyle w:val="Heading1"/>
-      </w:pPr>
-    </w:p>
-    <w:p>
-      <w:pPr>
-        <w:pStyle w:val="Heading1"/>
+        <w:rPr>
+          <w:sz w:val="32"/>
+          <w:szCs w:val="32"/>
+        </w:rPr>
       </w:pPr>
       <w:bookmarkStart w:id="6" w:name="_Tools_&amp;_Libraries"/>
+      <w:bookmarkStart w:id="7" w:name="_Challenges_and_Considerations"/>
       <w:bookmarkEnd w:id="6"/>
-      <w:r>
-        <w:t>Tools &amp; Libraries</w:t>
-      </w:r>
-    </w:p>
-    <w:p>
-      <w:pPr>
-        <w:pStyle w:val="Heading1"/>
-      </w:pPr>
-    </w:p>
-    <w:p>
-      <w:pPr>
-        <w:pStyle w:val="Heading1"/>
-      </w:pPr>
-      <w:bookmarkStart w:id="7" w:name="_Challenges_and_Considerations"/>
       <w:bookmarkEnd w:id="7"/>
       <w:r>
+        <w:rPr>
+          <w:sz w:val="32"/>
+          <w:szCs w:val="32"/>
+        </w:rPr>
         <w:t>Challenges and Considerations</w:t>
       </w:r>
     </w:p>
@@ -1063,7 +2686,7 @@
   <w:abstractNum w:abstractNumId="0" w15:restartNumberingAfterBreak="0">
     <w:nsid w:val="01ED2144"/>
     <w:multiLevelType w:val="hybridMultilevel"/>
-    <w:tmpl w:val="DF7E9AAA"/>
+    <w:tmpl w:val="EAD0C982"/>
     <w:lvl w:ilvl="0" w:tplc="04090001">
       <w:start w:val="1"/>
       <w:numFmt w:val="bullet"/>
@@ -1076,7 +2699,7 @@
         <w:rFonts w:ascii="Symbol" w:hAnsi="Symbol" w:hint="default"/>
       </w:rPr>
     </w:lvl>
-    <w:lvl w:ilvl="1" w:tplc="04090003" w:tentative="1">
+    <w:lvl w:ilvl="1" w:tplc="04090003">
       <w:start w:val="1"/>
       <w:numFmt w:val="bullet"/>
       <w:lvlText w:val="o"/>
@@ -1263,6 +2886,270 @@
     </w:lvl>
   </w:abstractNum>
   <w:abstractNum w:abstractNumId="2" w15:restartNumberingAfterBreak="0">
+    <w:nsid w:val="12D3691B"/>
+    <w:multiLevelType w:val="hybridMultilevel"/>
+    <w:tmpl w:val="06FAEAA2"/>
+    <w:lvl w:ilvl="0" w:tplc="0409001B">
+      <w:start w:val="1"/>
+      <w:numFmt w:val="lowerRoman"/>
+      <w:lvlText w:val="%1."/>
+      <w:lvlJc w:val="right"/>
+      <w:pPr>
+        <w:ind w:left="2880" w:hanging="360"/>
+      </w:pPr>
+    </w:lvl>
+    <w:lvl w:ilvl="1" w:tplc="04090019" w:tentative="1">
+      <w:start w:val="1"/>
+      <w:numFmt w:val="lowerLetter"/>
+      <w:lvlText w:val="%2."/>
+      <w:lvlJc w:val="left"/>
+      <w:pPr>
+        <w:ind w:left="3600" w:hanging="360"/>
+      </w:pPr>
+    </w:lvl>
+    <w:lvl w:ilvl="2" w:tplc="0409001B" w:tentative="1">
+      <w:start w:val="1"/>
+      <w:numFmt w:val="lowerRoman"/>
+      <w:lvlText w:val="%3."/>
+      <w:lvlJc w:val="right"/>
+      <w:pPr>
+        <w:ind w:left="4320" w:hanging="180"/>
+      </w:pPr>
+    </w:lvl>
+    <w:lvl w:ilvl="3" w:tplc="0409000F" w:tentative="1">
+      <w:start w:val="1"/>
+      <w:numFmt w:val="decimal"/>
+      <w:lvlText w:val="%4."/>
+      <w:lvlJc w:val="left"/>
+      <w:pPr>
+        <w:ind w:left="5040" w:hanging="360"/>
+      </w:pPr>
+    </w:lvl>
+    <w:lvl w:ilvl="4" w:tplc="04090019" w:tentative="1">
+      <w:start w:val="1"/>
+      <w:numFmt w:val="lowerLetter"/>
+      <w:lvlText w:val="%5."/>
+      <w:lvlJc w:val="left"/>
+      <w:pPr>
+        <w:ind w:left="5760" w:hanging="360"/>
+      </w:pPr>
+    </w:lvl>
+    <w:lvl w:ilvl="5" w:tplc="0409001B" w:tentative="1">
+      <w:start w:val="1"/>
+      <w:numFmt w:val="lowerRoman"/>
+      <w:lvlText w:val="%6."/>
+      <w:lvlJc w:val="right"/>
+      <w:pPr>
+        <w:ind w:left="6480" w:hanging="180"/>
+      </w:pPr>
+    </w:lvl>
+    <w:lvl w:ilvl="6" w:tplc="0409000F" w:tentative="1">
+      <w:start w:val="1"/>
+      <w:numFmt w:val="decimal"/>
+      <w:lvlText w:val="%7."/>
+      <w:lvlJc w:val="left"/>
+      <w:pPr>
+        <w:ind w:left="7200" w:hanging="360"/>
+      </w:pPr>
+    </w:lvl>
+    <w:lvl w:ilvl="7" w:tplc="04090019" w:tentative="1">
+      <w:start w:val="1"/>
+      <w:numFmt w:val="lowerLetter"/>
+      <w:lvlText w:val="%8."/>
+      <w:lvlJc w:val="left"/>
+      <w:pPr>
+        <w:ind w:left="7920" w:hanging="360"/>
+      </w:pPr>
+    </w:lvl>
+    <w:lvl w:ilvl="8" w:tplc="0409001B" w:tentative="1">
+      <w:start w:val="1"/>
+      <w:numFmt w:val="lowerRoman"/>
+      <w:lvlText w:val="%9."/>
+      <w:lvlJc w:val="right"/>
+      <w:pPr>
+        <w:ind w:left="8640" w:hanging="180"/>
+      </w:pPr>
+    </w:lvl>
+  </w:abstractNum>
+  <w:abstractNum w:abstractNumId="3" w15:restartNumberingAfterBreak="0">
+    <w:nsid w:val="168F2343"/>
+    <w:multiLevelType w:val="hybridMultilevel"/>
+    <w:tmpl w:val="251885A0"/>
+    <w:lvl w:ilvl="0" w:tplc="A12CADE8">
+      <w:start w:val="1"/>
+      <w:numFmt w:val="decimal"/>
+      <w:lvlText w:val="%1."/>
+      <w:lvlJc w:val="left"/>
+      <w:pPr>
+        <w:ind w:left="1800" w:hanging="360"/>
+      </w:pPr>
+      <w:rPr>
+        <w:rFonts w:hint="default"/>
+      </w:rPr>
+    </w:lvl>
+    <w:lvl w:ilvl="1" w:tplc="04090019" w:tentative="1">
+      <w:start w:val="1"/>
+      <w:numFmt w:val="lowerLetter"/>
+      <w:lvlText w:val="%2."/>
+      <w:lvlJc w:val="left"/>
+      <w:pPr>
+        <w:ind w:left="2520" w:hanging="360"/>
+      </w:pPr>
+    </w:lvl>
+    <w:lvl w:ilvl="2" w:tplc="0409001B" w:tentative="1">
+      <w:start w:val="1"/>
+      <w:numFmt w:val="lowerRoman"/>
+      <w:lvlText w:val="%3."/>
+      <w:lvlJc w:val="right"/>
+      <w:pPr>
+        <w:ind w:left="3240" w:hanging="180"/>
+      </w:pPr>
+    </w:lvl>
+    <w:lvl w:ilvl="3" w:tplc="0409000F" w:tentative="1">
+      <w:start w:val="1"/>
+      <w:numFmt w:val="decimal"/>
+      <w:lvlText w:val="%4."/>
+      <w:lvlJc w:val="left"/>
+      <w:pPr>
+        <w:ind w:left="3960" w:hanging="360"/>
+      </w:pPr>
+    </w:lvl>
+    <w:lvl w:ilvl="4" w:tplc="04090019" w:tentative="1">
+      <w:start w:val="1"/>
+      <w:numFmt w:val="lowerLetter"/>
+      <w:lvlText w:val="%5."/>
+      <w:lvlJc w:val="left"/>
+      <w:pPr>
+        <w:ind w:left="4680" w:hanging="360"/>
+      </w:pPr>
+    </w:lvl>
+    <w:lvl w:ilvl="5" w:tplc="0409001B" w:tentative="1">
+      <w:start w:val="1"/>
+      <w:numFmt w:val="lowerRoman"/>
+      <w:lvlText w:val="%6."/>
+      <w:lvlJc w:val="right"/>
+      <w:pPr>
+        <w:ind w:left="5400" w:hanging="180"/>
+      </w:pPr>
+    </w:lvl>
+    <w:lvl w:ilvl="6" w:tplc="0409000F" w:tentative="1">
+      <w:start w:val="1"/>
+      <w:numFmt w:val="decimal"/>
+      <w:lvlText w:val="%7."/>
+      <w:lvlJc w:val="left"/>
+      <w:pPr>
+        <w:ind w:left="6120" w:hanging="360"/>
+      </w:pPr>
+    </w:lvl>
+    <w:lvl w:ilvl="7" w:tplc="04090019" w:tentative="1">
+      <w:start w:val="1"/>
+      <w:numFmt w:val="lowerLetter"/>
+      <w:lvlText w:val="%8."/>
+      <w:lvlJc w:val="left"/>
+      <w:pPr>
+        <w:ind w:left="6840" w:hanging="360"/>
+      </w:pPr>
+    </w:lvl>
+    <w:lvl w:ilvl="8" w:tplc="0409001B" w:tentative="1">
+      <w:start w:val="1"/>
+      <w:numFmt w:val="lowerRoman"/>
+      <w:lvlText w:val="%9."/>
+      <w:lvlJc w:val="right"/>
+      <w:pPr>
+        <w:ind w:left="7560" w:hanging="180"/>
+      </w:pPr>
+    </w:lvl>
+  </w:abstractNum>
+  <w:abstractNum w:abstractNumId="4" w15:restartNumberingAfterBreak="0">
+    <w:nsid w:val="22781353"/>
+    <w:multiLevelType w:val="hybridMultilevel"/>
+    <w:tmpl w:val="050C15FC"/>
+    <w:lvl w:ilvl="0" w:tplc="ACAE2810">
+      <w:start w:val="1"/>
+      <w:numFmt w:val="decimal"/>
+      <w:lvlText w:val="%1."/>
+      <w:lvlJc w:val="left"/>
+      <w:pPr>
+        <w:ind w:left="1800" w:hanging="360"/>
+      </w:pPr>
+      <w:rPr>
+        <w:rFonts w:hint="default"/>
+      </w:rPr>
+    </w:lvl>
+    <w:lvl w:ilvl="1" w:tplc="04090019" w:tentative="1">
+      <w:start w:val="1"/>
+      <w:numFmt w:val="lowerLetter"/>
+      <w:lvlText w:val="%2."/>
+      <w:lvlJc w:val="left"/>
+      <w:pPr>
+        <w:ind w:left="2160" w:hanging="360"/>
+      </w:pPr>
+    </w:lvl>
+    <w:lvl w:ilvl="2" w:tplc="0409001B" w:tentative="1">
+      <w:start w:val="1"/>
+      <w:numFmt w:val="lowerRoman"/>
+      <w:lvlText w:val="%3."/>
+      <w:lvlJc w:val="right"/>
+      <w:pPr>
+        <w:ind w:left="2880" w:hanging="180"/>
+      </w:pPr>
+    </w:lvl>
+    <w:lvl w:ilvl="3" w:tplc="0409000F" w:tentative="1">
+      <w:start w:val="1"/>
+      <w:numFmt w:val="decimal"/>
+      <w:lvlText w:val="%4."/>
+      <w:lvlJc w:val="left"/>
+      <w:pPr>
+        <w:ind w:left="3600" w:hanging="360"/>
+      </w:pPr>
+    </w:lvl>
+    <w:lvl w:ilvl="4" w:tplc="04090019" w:tentative="1">
+      <w:start w:val="1"/>
+      <w:numFmt w:val="lowerLetter"/>
+      <w:lvlText w:val="%5."/>
+      <w:lvlJc w:val="left"/>
+      <w:pPr>
+        <w:ind w:left="4320" w:hanging="360"/>
+      </w:pPr>
+    </w:lvl>
+    <w:lvl w:ilvl="5" w:tplc="0409001B" w:tentative="1">
+      <w:start w:val="1"/>
+      <w:numFmt w:val="lowerRoman"/>
+      <w:lvlText w:val="%6."/>
+      <w:lvlJc w:val="right"/>
+      <w:pPr>
+        <w:ind w:left="5040" w:hanging="180"/>
+      </w:pPr>
+    </w:lvl>
+    <w:lvl w:ilvl="6" w:tplc="0409000F" w:tentative="1">
+      <w:start w:val="1"/>
+      <w:numFmt w:val="decimal"/>
+      <w:lvlText w:val="%7."/>
+      <w:lvlJc w:val="left"/>
+      <w:pPr>
+        <w:ind w:left="5760" w:hanging="360"/>
+      </w:pPr>
+    </w:lvl>
+    <w:lvl w:ilvl="7" w:tplc="04090019" w:tentative="1">
+      <w:start w:val="1"/>
+      <w:numFmt w:val="lowerLetter"/>
+      <w:lvlText w:val="%8."/>
+      <w:lvlJc w:val="left"/>
+      <w:pPr>
+        <w:ind w:left="6480" w:hanging="360"/>
+      </w:pPr>
+    </w:lvl>
+    <w:lvl w:ilvl="8" w:tplc="0409001B" w:tentative="1">
+      <w:start w:val="1"/>
+      <w:numFmt w:val="lowerRoman"/>
+      <w:lvlText w:val="%9."/>
+      <w:lvlJc w:val="right"/>
+      <w:pPr>
+        <w:ind w:left="7200" w:hanging="180"/>
+      </w:pPr>
+    </w:lvl>
+  </w:abstractNum>
+  <w:abstractNum w:abstractNumId="5" w15:restartNumberingAfterBreak="0">
     <w:nsid w:val="22EC69DD"/>
     <w:multiLevelType w:val="hybridMultilevel"/>
     <w:tmpl w:val="1C9A8B1A"/>
@@ -1375,7 +3262,529 @@
       </w:rPr>
     </w:lvl>
   </w:abstractNum>
-  <w:abstractNum w:abstractNumId="3" w15:restartNumberingAfterBreak="0">
+  <w:abstractNum w:abstractNumId="6" w15:restartNumberingAfterBreak="0">
+    <w:nsid w:val="36DC5C0F"/>
+    <w:multiLevelType w:val="hybridMultilevel"/>
+    <w:tmpl w:val="DA42CA62"/>
+    <w:lvl w:ilvl="0" w:tplc="0409001B">
+      <w:start w:val="1"/>
+      <w:numFmt w:val="lowerRoman"/>
+      <w:lvlText w:val="%1."/>
+      <w:lvlJc w:val="right"/>
+      <w:pPr>
+        <w:ind w:left="2880" w:hanging="360"/>
+      </w:pPr>
+    </w:lvl>
+    <w:lvl w:ilvl="1" w:tplc="04090019" w:tentative="1">
+      <w:start w:val="1"/>
+      <w:numFmt w:val="lowerLetter"/>
+      <w:lvlText w:val="%2."/>
+      <w:lvlJc w:val="left"/>
+      <w:pPr>
+        <w:ind w:left="3600" w:hanging="360"/>
+      </w:pPr>
+    </w:lvl>
+    <w:lvl w:ilvl="2" w:tplc="0409001B" w:tentative="1">
+      <w:start w:val="1"/>
+      <w:numFmt w:val="lowerRoman"/>
+      <w:lvlText w:val="%3."/>
+      <w:lvlJc w:val="right"/>
+      <w:pPr>
+        <w:ind w:left="4320" w:hanging="180"/>
+      </w:pPr>
+    </w:lvl>
+    <w:lvl w:ilvl="3" w:tplc="0409000F" w:tentative="1">
+      <w:start w:val="1"/>
+      <w:numFmt w:val="decimal"/>
+      <w:lvlText w:val="%4."/>
+      <w:lvlJc w:val="left"/>
+      <w:pPr>
+        <w:ind w:left="5040" w:hanging="360"/>
+      </w:pPr>
+    </w:lvl>
+    <w:lvl w:ilvl="4" w:tplc="04090019" w:tentative="1">
+      <w:start w:val="1"/>
+      <w:numFmt w:val="lowerLetter"/>
+      <w:lvlText w:val="%5."/>
+      <w:lvlJc w:val="left"/>
+      <w:pPr>
+        <w:ind w:left="5760" w:hanging="360"/>
+      </w:pPr>
+    </w:lvl>
+    <w:lvl w:ilvl="5" w:tplc="0409001B" w:tentative="1">
+      <w:start w:val="1"/>
+      <w:numFmt w:val="lowerRoman"/>
+      <w:lvlText w:val="%6."/>
+      <w:lvlJc w:val="right"/>
+      <w:pPr>
+        <w:ind w:left="6480" w:hanging="180"/>
+      </w:pPr>
+    </w:lvl>
+    <w:lvl w:ilvl="6" w:tplc="0409000F" w:tentative="1">
+      <w:start w:val="1"/>
+      <w:numFmt w:val="decimal"/>
+      <w:lvlText w:val="%7."/>
+      <w:lvlJc w:val="left"/>
+      <w:pPr>
+        <w:ind w:left="7200" w:hanging="360"/>
+      </w:pPr>
+    </w:lvl>
+    <w:lvl w:ilvl="7" w:tplc="04090019" w:tentative="1">
+      <w:start w:val="1"/>
+      <w:numFmt w:val="lowerLetter"/>
+      <w:lvlText w:val="%8."/>
+      <w:lvlJc w:val="left"/>
+      <w:pPr>
+        <w:ind w:left="7920" w:hanging="360"/>
+      </w:pPr>
+    </w:lvl>
+    <w:lvl w:ilvl="8" w:tplc="0409001B" w:tentative="1">
+      <w:start w:val="1"/>
+      <w:numFmt w:val="lowerRoman"/>
+      <w:lvlText w:val="%9."/>
+      <w:lvlJc w:val="right"/>
+      <w:pPr>
+        <w:ind w:left="8640" w:hanging="180"/>
+      </w:pPr>
+    </w:lvl>
+  </w:abstractNum>
+  <w:abstractNum w:abstractNumId="7" w15:restartNumberingAfterBreak="0">
+    <w:nsid w:val="3D5A6DB8"/>
+    <w:multiLevelType w:val="hybridMultilevel"/>
+    <w:tmpl w:val="E1ECB754"/>
+    <w:lvl w:ilvl="0" w:tplc="0409001B">
+      <w:start w:val="1"/>
+      <w:numFmt w:val="lowerRoman"/>
+      <w:lvlText w:val="%1."/>
+      <w:lvlJc w:val="right"/>
+      <w:pPr>
+        <w:ind w:left="2880" w:hanging="360"/>
+      </w:pPr>
+    </w:lvl>
+    <w:lvl w:ilvl="1" w:tplc="04090019" w:tentative="1">
+      <w:start w:val="1"/>
+      <w:numFmt w:val="lowerLetter"/>
+      <w:lvlText w:val="%2."/>
+      <w:lvlJc w:val="left"/>
+      <w:pPr>
+        <w:ind w:left="3600" w:hanging="360"/>
+      </w:pPr>
+    </w:lvl>
+    <w:lvl w:ilvl="2" w:tplc="0409001B" w:tentative="1">
+      <w:start w:val="1"/>
+      <w:numFmt w:val="lowerRoman"/>
+      <w:lvlText w:val="%3."/>
+      <w:lvlJc w:val="right"/>
+      <w:pPr>
+        <w:ind w:left="4320" w:hanging="180"/>
+      </w:pPr>
+    </w:lvl>
+    <w:lvl w:ilvl="3" w:tplc="0409000F" w:tentative="1">
+      <w:start w:val="1"/>
+      <w:numFmt w:val="decimal"/>
+      <w:lvlText w:val="%4."/>
+      <w:lvlJc w:val="left"/>
+      <w:pPr>
+        <w:ind w:left="5040" w:hanging="360"/>
+      </w:pPr>
+    </w:lvl>
+    <w:lvl w:ilvl="4" w:tplc="04090019" w:tentative="1">
+      <w:start w:val="1"/>
+      <w:numFmt w:val="lowerLetter"/>
+      <w:lvlText w:val="%5."/>
+      <w:lvlJc w:val="left"/>
+      <w:pPr>
+        <w:ind w:left="5760" w:hanging="360"/>
+      </w:pPr>
+    </w:lvl>
+    <w:lvl w:ilvl="5" w:tplc="0409001B" w:tentative="1">
+      <w:start w:val="1"/>
+      <w:numFmt w:val="lowerRoman"/>
+      <w:lvlText w:val="%6."/>
+      <w:lvlJc w:val="right"/>
+      <w:pPr>
+        <w:ind w:left="6480" w:hanging="180"/>
+      </w:pPr>
+    </w:lvl>
+    <w:lvl w:ilvl="6" w:tplc="0409000F" w:tentative="1">
+      <w:start w:val="1"/>
+      <w:numFmt w:val="decimal"/>
+      <w:lvlText w:val="%7."/>
+      <w:lvlJc w:val="left"/>
+      <w:pPr>
+        <w:ind w:left="7200" w:hanging="360"/>
+      </w:pPr>
+    </w:lvl>
+    <w:lvl w:ilvl="7" w:tplc="04090019" w:tentative="1">
+      <w:start w:val="1"/>
+      <w:numFmt w:val="lowerLetter"/>
+      <w:lvlText w:val="%8."/>
+      <w:lvlJc w:val="left"/>
+      <w:pPr>
+        <w:ind w:left="7920" w:hanging="360"/>
+      </w:pPr>
+    </w:lvl>
+    <w:lvl w:ilvl="8" w:tplc="0409001B" w:tentative="1">
+      <w:start w:val="1"/>
+      <w:numFmt w:val="lowerRoman"/>
+      <w:lvlText w:val="%9."/>
+      <w:lvlJc w:val="right"/>
+      <w:pPr>
+        <w:ind w:left="8640" w:hanging="180"/>
+      </w:pPr>
+    </w:lvl>
+  </w:abstractNum>
+  <w:abstractNum w:abstractNumId="8" w15:restartNumberingAfterBreak="0">
+    <w:nsid w:val="3F113FD7"/>
+    <w:multiLevelType w:val="hybridMultilevel"/>
+    <w:tmpl w:val="0526C3DE"/>
+    <w:lvl w:ilvl="0" w:tplc="B37E9450">
+      <w:start w:val="1"/>
+      <w:numFmt w:val="decimal"/>
+      <w:lvlText w:val="%1."/>
+      <w:lvlJc w:val="left"/>
+      <w:pPr>
+        <w:ind w:left="1440" w:hanging="360"/>
+      </w:pPr>
+      <w:rPr>
+        <w:rFonts w:hint="default"/>
+      </w:rPr>
+    </w:lvl>
+    <w:lvl w:ilvl="1" w:tplc="04090019">
+      <w:start w:val="1"/>
+      <w:numFmt w:val="lowerLetter"/>
+      <w:lvlText w:val="%2."/>
+      <w:lvlJc w:val="left"/>
+      <w:pPr>
+        <w:ind w:left="2160" w:hanging="360"/>
+      </w:pPr>
+    </w:lvl>
+    <w:lvl w:ilvl="2" w:tplc="0409001B">
+      <w:start w:val="1"/>
+      <w:numFmt w:val="lowerRoman"/>
+      <w:lvlText w:val="%3."/>
+      <w:lvlJc w:val="right"/>
+      <w:pPr>
+        <w:ind w:left="2880" w:hanging="180"/>
+      </w:pPr>
+    </w:lvl>
+    <w:lvl w:ilvl="3" w:tplc="0409000F" w:tentative="1">
+      <w:start w:val="1"/>
+      <w:numFmt w:val="decimal"/>
+      <w:lvlText w:val="%4."/>
+      <w:lvlJc w:val="left"/>
+      <w:pPr>
+        <w:ind w:left="3600" w:hanging="360"/>
+      </w:pPr>
+    </w:lvl>
+    <w:lvl w:ilvl="4" w:tplc="04090019" w:tentative="1">
+      <w:start w:val="1"/>
+      <w:numFmt w:val="lowerLetter"/>
+      <w:lvlText w:val="%5."/>
+      <w:lvlJc w:val="left"/>
+      <w:pPr>
+        <w:ind w:left="4320" w:hanging="360"/>
+      </w:pPr>
+    </w:lvl>
+    <w:lvl w:ilvl="5" w:tplc="0409001B" w:tentative="1">
+      <w:start w:val="1"/>
+      <w:numFmt w:val="lowerRoman"/>
+      <w:lvlText w:val="%6."/>
+      <w:lvlJc w:val="right"/>
+      <w:pPr>
+        <w:ind w:left="5040" w:hanging="180"/>
+      </w:pPr>
+    </w:lvl>
+    <w:lvl w:ilvl="6" w:tplc="0409000F" w:tentative="1">
+      <w:start w:val="1"/>
+      <w:numFmt w:val="decimal"/>
+      <w:lvlText w:val="%7."/>
+      <w:lvlJc w:val="left"/>
+      <w:pPr>
+        <w:ind w:left="5760" w:hanging="360"/>
+      </w:pPr>
+    </w:lvl>
+    <w:lvl w:ilvl="7" w:tplc="04090019" w:tentative="1">
+      <w:start w:val="1"/>
+      <w:numFmt w:val="lowerLetter"/>
+      <w:lvlText w:val="%8."/>
+      <w:lvlJc w:val="left"/>
+      <w:pPr>
+        <w:ind w:left="6480" w:hanging="360"/>
+      </w:pPr>
+    </w:lvl>
+    <w:lvl w:ilvl="8" w:tplc="0409001B" w:tentative="1">
+      <w:start w:val="1"/>
+      <w:numFmt w:val="lowerRoman"/>
+      <w:lvlText w:val="%9."/>
+      <w:lvlJc w:val="right"/>
+      <w:pPr>
+        <w:ind w:left="7200" w:hanging="180"/>
+      </w:pPr>
+    </w:lvl>
+  </w:abstractNum>
+  <w:abstractNum w:abstractNumId="9" w15:restartNumberingAfterBreak="0">
+    <w:nsid w:val="412B6092"/>
+    <w:multiLevelType w:val="hybridMultilevel"/>
+    <w:tmpl w:val="FD462FDA"/>
+    <w:lvl w:ilvl="0" w:tplc="0409001B">
+      <w:start w:val="1"/>
+      <w:numFmt w:val="lowerRoman"/>
+      <w:lvlText w:val="%1."/>
+      <w:lvlJc w:val="right"/>
+      <w:pPr>
+        <w:ind w:left="2880" w:hanging="360"/>
+      </w:pPr>
+    </w:lvl>
+    <w:lvl w:ilvl="1" w:tplc="04090019" w:tentative="1">
+      <w:start w:val="1"/>
+      <w:numFmt w:val="lowerLetter"/>
+      <w:lvlText w:val="%2."/>
+      <w:lvlJc w:val="left"/>
+      <w:pPr>
+        <w:ind w:left="3600" w:hanging="360"/>
+      </w:pPr>
+    </w:lvl>
+    <w:lvl w:ilvl="2" w:tplc="0409001B" w:tentative="1">
+      <w:start w:val="1"/>
+      <w:numFmt w:val="lowerRoman"/>
+      <w:lvlText w:val="%3."/>
+      <w:lvlJc w:val="right"/>
+      <w:pPr>
+        <w:ind w:left="4320" w:hanging="180"/>
+      </w:pPr>
+    </w:lvl>
+    <w:lvl w:ilvl="3" w:tplc="0409000F" w:tentative="1">
+      <w:start w:val="1"/>
+      <w:numFmt w:val="decimal"/>
+      <w:lvlText w:val="%4."/>
+      <w:lvlJc w:val="left"/>
+      <w:pPr>
+        <w:ind w:left="5040" w:hanging="360"/>
+      </w:pPr>
+    </w:lvl>
+    <w:lvl w:ilvl="4" w:tplc="04090019" w:tentative="1">
+      <w:start w:val="1"/>
+      <w:numFmt w:val="lowerLetter"/>
+      <w:lvlText w:val="%5."/>
+      <w:lvlJc w:val="left"/>
+      <w:pPr>
+        <w:ind w:left="5760" w:hanging="360"/>
+      </w:pPr>
+    </w:lvl>
+    <w:lvl w:ilvl="5" w:tplc="0409001B" w:tentative="1">
+      <w:start w:val="1"/>
+      <w:numFmt w:val="lowerRoman"/>
+      <w:lvlText w:val="%6."/>
+      <w:lvlJc w:val="right"/>
+      <w:pPr>
+        <w:ind w:left="6480" w:hanging="180"/>
+      </w:pPr>
+    </w:lvl>
+    <w:lvl w:ilvl="6" w:tplc="0409000F" w:tentative="1">
+      <w:start w:val="1"/>
+      <w:numFmt w:val="decimal"/>
+      <w:lvlText w:val="%7."/>
+      <w:lvlJc w:val="left"/>
+      <w:pPr>
+        <w:ind w:left="7200" w:hanging="360"/>
+      </w:pPr>
+    </w:lvl>
+    <w:lvl w:ilvl="7" w:tplc="04090019" w:tentative="1">
+      <w:start w:val="1"/>
+      <w:numFmt w:val="lowerLetter"/>
+      <w:lvlText w:val="%8."/>
+      <w:lvlJc w:val="left"/>
+      <w:pPr>
+        <w:ind w:left="7920" w:hanging="360"/>
+      </w:pPr>
+    </w:lvl>
+    <w:lvl w:ilvl="8" w:tplc="0409001B" w:tentative="1">
+      <w:start w:val="1"/>
+      <w:numFmt w:val="lowerRoman"/>
+      <w:lvlText w:val="%9."/>
+      <w:lvlJc w:val="right"/>
+      <w:pPr>
+        <w:ind w:left="8640" w:hanging="180"/>
+      </w:pPr>
+    </w:lvl>
+  </w:abstractNum>
+  <w:abstractNum w:abstractNumId="10" w15:restartNumberingAfterBreak="0">
+    <w:nsid w:val="44A22D92"/>
+    <w:multiLevelType w:val="hybridMultilevel"/>
+    <w:tmpl w:val="F3E65FF8"/>
+    <w:lvl w:ilvl="0" w:tplc="0409001B">
+      <w:start w:val="1"/>
+      <w:numFmt w:val="lowerRoman"/>
+      <w:lvlText w:val="%1."/>
+      <w:lvlJc w:val="right"/>
+      <w:pPr>
+        <w:ind w:left="2880" w:hanging="360"/>
+      </w:pPr>
+    </w:lvl>
+    <w:lvl w:ilvl="1" w:tplc="04090019" w:tentative="1">
+      <w:start w:val="1"/>
+      <w:numFmt w:val="lowerLetter"/>
+      <w:lvlText w:val="%2."/>
+      <w:lvlJc w:val="left"/>
+      <w:pPr>
+        <w:ind w:left="3600" w:hanging="360"/>
+      </w:pPr>
+    </w:lvl>
+    <w:lvl w:ilvl="2" w:tplc="0409001B" w:tentative="1">
+      <w:start w:val="1"/>
+      <w:numFmt w:val="lowerRoman"/>
+      <w:lvlText w:val="%3."/>
+      <w:lvlJc w:val="right"/>
+      <w:pPr>
+        <w:ind w:left="4320" w:hanging="180"/>
+      </w:pPr>
+    </w:lvl>
+    <w:lvl w:ilvl="3" w:tplc="0409000F" w:tentative="1">
+      <w:start w:val="1"/>
+      <w:numFmt w:val="decimal"/>
+      <w:lvlText w:val="%4."/>
+      <w:lvlJc w:val="left"/>
+      <w:pPr>
+        <w:ind w:left="5040" w:hanging="360"/>
+      </w:pPr>
+    </w:lvl>
+    <w:lvl w:ilvl="4" w:tplc="04090019" w:tentative="1">
+      <w:start w:val="1"/>
+      <w:numFmt w:val="lowerLetter"/>
+      <w:lvlText w:val="%5."/>
+      <w:lvlJc w:val="left"/>
+      <w:pPr>
+        <w:ind w:left="5760" w:hanging="360"/>
+      </w:pPr>
+    </w:lvl>
+    <w:lvl w:ilvl="5" w:tplc="0409001B" w:tentative="1">
+      <w:start w:val="1"/>
+      <w:numFmt w:val="lowerRoman"/>
+      <w:lvlText w:val="%6."/>
+      <w:lvlJc w:val="right"/>
+      <w:pPr>
+        <w:ind w:left="6480" w:hanging="180"/>
+      </w:pPr>
+    </w:lvl>
+    <w:lvl w:ilvl="6" w:tplc="0409000F" w:tentative="1">
+      <w:start w:val="1"/>
+      <w:numFmt w:val="decimal"/>
+      <w:lvlText w:val="%7."/>
+      <w:lvlJc w:val="left"/>
+      <w:pPr>
+        <w:ind w:left="7200" w:hanging="360"/>
+      </w:pPr>
+    </w:lvl>
+    <w:lvl w:ilvl="7" w:tplc="04090019" w:tentative="1">
+      <w:start w:val="1"/>
+      <w:numFmt w:val="lowerLetter"/>
+      <w:lvlText w:val="%8."/>
+      <w:lvlJc w:val="left"/>
+      <w:pPr>
+        <w:ind w:left="7920" w:hanging="360"/>
+      </w:pPr>
+    </w:lvl>
+    <w:lvl w:ilvl="8" w:tplc="0409001B" w:tentative="1">
+      <w:start w:val="1"/>
+      <w:numFmt w:val="lowerRoman"/>
+      <w:lvlText w:val="%9."/>
+      <w:lvlJc w:val="right"/>
+      <w:pPr>
+        <w:ind w:left="8640" w:hanging="180"/>
+      </w:pPr>
+    </w:lvl>
+  </w:abstractNum>
+  <w:abstractNum w:abstractNumId="11" w15:restartNumberingAfterBreak="0">
+    <w:nsid w:val="44E11F50"/>
+    <w:multiLevelType w:val="hybridMultilevel"/>
+    <w:tmpl w:val="86B2D6C4"/>
+    <w:lvl w:ilvl="0" w:tplc="ACAE2810">
+      <w:start w:val="1"/>
+      <w:numFmt w:val="decimal"/>
+      <w:lvlText w:val="%1."/>
+      <w:lvlJc w:val="left"/>
+      <w:pPr>
+        <w:ind w:left="1800" w:hanging="360"/>
+      </w:pPr>
+      <w:rPr>
+        <w:rFonts w:hint="default"/>
+      </w:rPr>
+    </w:lvl>
+    <w:lvl w:ilvl="1" w:tplc="04090019" w:tentative="1">
+      <w:start w:val="1"/>
+      <w:numFmt w:val="lowerLetter"/>
+      <w:lvlText w:val="%2."/>
+      <w:lvlJc w:val="left"/>
+      <w:pPr>
+        <w:ind w:left="2520" w:hanging="360"/>
+      </w:pPr>
+    </w:lvl>
+    <w:lvl w:ilvl="2" w:tplc="0409001B" w:tentative="1">
+      <w:start w:val="1"/>
+      <w:numFmt w:val="lowerRoman"/>
+      <w:lvlText w:val="%3."/>
+      <w:lvlJc w:val="right"/>
+      <w:pPr>
+        <w:ind w:left="3240" w:hanging="180"/>
+      </w:pPr>
+    </w:lvl>
+    <w:lvl w:ilvl="3" w:tplc="0409000F" w:tentative="1">
+      <w:start w:val="1"/>
+      <w:numFmt w:val="decimal"/>
+      <w:lvlText w:val="%4."/>
+      <w:lvlJc w:val="left"/>
+      <w:pPr>
+        <w:ind w:left="3960" w:hanging="360"/>
+      </w:pPr>
+    </w:lvl>
+    <w:lvl w:ilvl="4" w:tplc="04090019" w:tentative="1">
+      <w:start w:val="1"/>
+      <w:numFmt w:val="lowerLetter"/>
+      <w:lvlText w:val="%5."/>
+      <w:lvlJc w:val="left"/>
+      <w:pPr>
+        <w:ind w:left="4680" w:hanging="360"/>
+      </w:pPr>
+    </w:lvl>
+    <w:lvl w:ilvl="5" w:tplc="0409001B" w:tentative="1">
+      <w:start w:val="1"/>
+      <w:numFmt w:val="lowerRoman"/>
+      <w:lvlText w:val="%6."/>
+      <w:lvlJc w:val="right"/>
+      <w:pPr>
+        <w:ind w:left="5400" w:hanging="180"/>
+      </w:pPr>
+    </w:lvl>
+    <w:lvl w:ilvl="6" w:tplc="0409000F" w:tentative="1">
+      <w:start w:val="1"/>
+      <w:numFmt w:val="decimal"/>
+      <w:lvlText w:val="%7."/>
+      <w:lvlJc w:val="left"/>
+      <w:pPr>
+        <w:ind w:left="6120" w:hanging="360"/>
+      </w:pPr>
+    </w:lvl>
+    <w:lvl w:ilvl="7" w:tplc="04090019" w:tentative="1">
+      <w:start w:val="1"/>
+      <w:numFmt w:val="lowerLetter"/>
+      <w:lvlText w:val="%8."/>
+      <w:lvlJc w:val="left"/>
+      <w:pPr>
+        <w:ind w:left="6840" w:hanging="360"/>
+      </w:pPr>
+    </w:lvl>
+    <w:lvl w:ilvl="8" w:tplc="0409001B" w:tentative="1">
+      <w:start w:val="1"/>
+      <w:numFmt w:val="lowerRoman"/>
+      <w:lvlText w:val="%9."/>
+      <w:lvlJc w:val="right"/>
+      <w:pPr>
+        <w:ind w:left="7560" w:hanging="180"/>
+      </w:pPr>
+    </w:lvl>
+  </w:abstractNum>
+  <w:abstractNum w:abstractNumId="12" w15:restartNumberingAfterBreak="0">
     <w:nsid w:val="4C176541"/>
     <w:multiLevelType w:val="hybridMultilevel"/>
     <w:tmpl w:val="565444A4"/>
@@ -1488,7 +3897,96 @@
       </w:rPr>
     </w:lvl>
   </w:abstractNum>
-  <w:abstractNum w:abstractNumId="4" w15:restartNumberingAfterBreak="0">
+  <w:abstractNum w:abstractNumId="13" w15:restartNumberingAfterBreak="0">
+    <w:nsid w:val="52DC0C2A"/>
+    <w:multiLevelType w:val="hybridMultilevel"/>
+    <w:tmpl w:val="B3A41F80"/>
+    <w:lvl w:ilvl="0" w:tplc="E2CA09BC">
+      <w:start w:val="1"/>
+      <w:numFmt w:val="decimal"/>
+      <w:lvlText w:val="%1."/>
+      <w:lvlJc w:val="left"/>
+      <w:pPr>
+        <w:ind w:left="1080" w:hanging="360"/>
+      </w:pPr>
+      <w:rPr>
+        <w:rFonts w:hint="default"/>
+      </w:rPr>
+    </w:lvl>
+    <w:lvl w:ilvl="1" w:tplc="04090019" w:tentative="1">
+      <w:start w:val="1"/>
+      <w:numFmt w:val="lowerLetter"/>
+      <w:lvlText w:val="%2."/>
+      <w:lvlJc w:val="left"/>
+      <w:pPr>
+        <w:ind w:left="1800" w:hanging="360"/>
+      </w:pPr>
+    </w:lvl>
+    <w:lvl w:ilvl="2" w:tplc="0409001B" w:tentative="1">
+      <w:start w:val="1"/>
+      <w:numFmt w:val="lowerRoman"/>
+      <w:lvlText w:val="%3."/>
+      <w:lvlJc w:val="right"/>
+      <w:pPr>
+        <w:ind w:left="2520" w:hanging="180"/>
+      </w:pPr>
+    </w:lvl>
+    <w:lvl w:ilvl="3" w:tplc="0409000F" w:tentative="1">
+      <w:start w:val="1"/>
+      <w:numFmt w:val="decimal"/>
+      <w:lvlText w:val="%4."/>
+      <w:lvlJc w:val="left"/>
+      <w:pPr>
+        <w:ind w:left="3240" w:hanging="360"/>
+      </w:pPr>
+    </w:lvl>
+    <w:lvl w:ilvl="4" w:tplc="04090019" w:tentative="1">
+      <w:start w:val="1"/>
+      <w:numFmt w:val="lowerLetter"/>
+      <w:lvlText w:val="%5."/>
+      <w:lvlJc w:val="left"/>
+      <w:pPr>
+        <w:ind w:left="3960" w:hanging="360"/>
+      </w:pPr>
+    </w:lvl>
+    <w:lvl w:ilvl="5" w:tplc="0409001B" w:tentative="1">
+      <w:start w:val="1"/>
+      <w:numFmt w:val="lowerRoman"/>
+      <w:lvlText w:val="%6."/>
+      <w:lvlJc w:val="right"/>
+      <w:pPr>
+        <w:ind w:left="4680" w:hanging="180"/>
+      </w:pPr>
+    </w:lvl>
+    <w:lvl w:ilvl="6" w:tplc="0409000F" w:tentative="1">
+      <w:start w:val="1"/>
+      <w:numFmt w:val="decimal"/>
+      <w:lvlText w:val="%7."/>
+      <w:lvlJc w:val="left"/>
+      <w:pPr>
+        <w:ind w:left="5400" w:hanging="360"/>
+      </w:pPr>
+    </w:lvl>
+    <w:lvl w:ilvl="7" w:tplc="04090019" w:tentative="1">
+      <w:start w:val="1"/>
+      <w:numFmt w:val="lowerLetter"/>
+      <w:lvlText w:val="%8."/>
+      <w:lvlJc w:val="left"/>
+      <w:pPr>
+        <w:ind w:left="6120" w:hanging="360"/>
+      </w:pPr>
+    </w:lvl>
+    <w:lvl w:ilvl="8" w:tplc="0409001B" w:tentative="1">
+      <w:start w:val="1"/>
+      <w:numFmt w:val="lowerRoman"/>
+      <w:lvlText w:val="%9."/>
+      <w:lvlJc w:val="right"/>
+      <w:pPr>
+        <w:ind w:left="6840" w:hanging="180"/>
+      </w:pPr>
+    </w:lvl>
+  </w:abstractNum>
+  <w:abstractNum w:abstractNumId="14" w15:restartNumberingAfterBreak="0">
     <w:nsid w:val="5A8B56C5"/>
     <w:multiLevelType w:val="hybridMultilevel"/>
     <w:tmpl w:val="03FE7710"/>
@@ -1601,7 +4099,93 @@
       </w:rPr>
     </w:lvl>
   </w:abstractNum>
-  <w:abstractNum w:abstractNumId="5" w15:restartNumberingAfterBreak="0">
+  <w:abstractNum w:abstractNumId="15" w15:restartNumberingAfterBreak="0">
+    <w:nsid w:val="620E03CD"/>
+    <w:multiLevelType w:val="hybridMultilevel"/>
+    <w:tmpl w:val="E6BC5936"/>
+    <w:lvl w:ilvl="0" w:tplc="0409001B">
+      <w:start w:val="1"/>
+      <w:numFmt w:val="lowerRoman"/>
+      <w:lvlText w:val="%1."/>
+      <w:lvlJc w:val="right"/>
+      <w:pPr>
+        <w:ind w:left="1440" w:hanging="360"/>
+      </w:pPr>
+    </w:lvl>
+    <w:lvl w:ilvl="1" w:tplc="04090019" w:tentative="1">
+      <w:start w:val="1"/>
+      <w:numFmt w:val="lowerLetter"/>
+      <w:lvlText w:val="%2."/>
+      <w:lvlJc w:val="left"/>
+      <w:pPr>
+        <w:ind w:left="2160" w:hanging="360"/>
+      </w:pPr>
+    </w:lvl>
+    <w:lvl w:ilvl="2" w:tplc="0409001B" w:tentative="1">
+      <w:start w:val="1"/>
+      <w:numFmt w:val="lowerRoman"/>
+      <w:lvlText w:val="%3."/>
+      <w:lvlJc w:val="right"/>
+      <w:pPr>
+        <w:ind w:left="2880" w:hanging="180"/>
+      </w:pPr>
+    </w:lvl>
+    <w:lvl w:ilvl="3" w:tplc="0409000F" w:tentative="1">
+      <w:start w:val="1"/>
+      <w:numFmt w:val="decimal"/>
+      <w:lvlText w:val="%4."/>
+      <w:lvlJc w:val="left"/>
+      <w:pPr>
+        <w:ind w:left="3600" w:hanging="360"/>
+      </w:pPr>
+    </w:lvl>
+    <w:lvl w:ilvl="4" w:tplc="04090019" w:tentative="1">
+      <w:start w:val="1"/>
+      <w:numFmt w:val="lowerLetter"/>
+      <w:lvlText w:val="%5."/>
+      <w:lvlJc w:val="left"/>
+      <w:pPr>
+        <w:ind w:left="4320" w:hanging="360"/>
+      </w:pPr>
+    </w:lvl>
+    <w:lvl w:ilvl="5" w:tplc="0409001B" w:tentative="1">
+      <w:start w:val="1"/>
+      <w:numFmt w:val="lowerRoman"/>
+      <w:lvlText w:val="%6."/>
+      <w:lvlJc w:val="right"/>
+      <w:pPr>
+        <w:ind w:left="5040" w:hanging="180"/>
+      </w:pPr>
+    </w:lvl>
+    <w:lvl w:ilvl="6" w:tplc="0409000F" w:tentative="1">
+      <w:start w:val="1"/>
+      <w:numFmt w:val="decimal"/>
+      <w:lvlText w:val="%7."/>
+      <w:lvlJc w:val="left"/>
+      <w:pPr>
+        <w:ind w:left="5760" w:hanging="360"/>
+      </w:pPr>
+    </w:lvl>
+    <w:lvl w:ilvl="7" w:tplc="04090019" w:tentative="1">
+      <w:start w:val="1"/>
+      <w:numFmt w:val="lowerLetter"/>
+      <w:lvlText w:val="%8."/>
+      <w:lvlJc w:val="left"/>
+      <w:pPr>
+        <w:ind w:left="6480" w:hanging="360"/>
+      </w:pPr>
+    </w:lvl>
+    <w:lvl w:ilvl="8" w:tplc="0409001B" w:tentative="1">
+      <w:start w:val="1"/>
+      <w:numFmt w:val="lowerRoman"/>
+      <w:lvlText w:val="%9."/>
+      <w:lvlJc w:val="right"/>
+      <w:pPr>
+        <w:ind w:left="7200" w:hanging="180"/>
+      </w:pPr>
+    </w:lvl>
+  </w:abstractNum>
+  <w:abstractNum w:abstractNumId="16" w15:restartNumberingAfterBreak="0">
     <w:nsid w:val="6BB37DBD"/>
     <w:multiLevelType w:val="hybridMultilevel"/>
     <w:tmpl w:val="31FCEF82"/>
@@ -1714,7 +4298,96 @@
       </w:rPr>
     </w:lvl>
   </w:abstractNum>
-  <w:abstractNum w:abstractNumId="6" w15:restartNumberingAfterBreak="0">
+  <w:abstractNum w:abstractNumId="17" w15:restartNumberingAfterBreak="0">
+    <w:nsid w:val="6F2E7E1F"/>
+    <w:multiLevelType w:val="hybridMultilevel"/>
+    <w:tmpl w:val="6BC03DE4"/>
+    <w:lvl w:ilvl="0" w:tplc="ACAE2810">
+      <w:start w:val="1"/>
+      <w:numFmt w:val="decimal"/>
+      <w:lvlText w:val="%1."/>
+      <w:lvlJc w:val="left"/>
+      <w:pPr>
+        <w:ind w:left="1080" w:hanging="360"/>
+      </w:pPr>
+      <w:rPr>
+        <w:rFonts w:hint="default"/>
+      </w:rPr>
+    </w:lvl>
+    <w:lvl w:ilvl="1" w:tplc="04090019" w:tentative="1">
+      <w:start w:val="1"/>
+      <w:numFmt w:val="lowerLetter"/>
+      <w:lvlText w:val="%2."/>
+      <w:lvlJc w:val="left"/>
+      <w:pPr>
+        <w:ind w:left="1800" w:hanging="360"/>
+      </w:pPr>
+    </w:lvl>
+    <w:lvl w:ilvl="2" w:tplc="0409001B" w:tentative="1">
+      <w:start w:val="1"/>
+      <w:numFmt w:val="lowerRoman"/>
+      <w:lvlText w:val="%3."/>
+      <w:lvlJc w:val="right"/>
+      <w:pPr>
+        <w:ind w:left="2520" w:hanging="180"/>
+      </w:pPr>
+    </w:lvl>
+    <w:lvl w:ilvl="3" w:tplc="0409000F" w:tentative="1">
+      <w:start w:val="1"/>
+      <w:numFmt w:val="decimal"/>
+      <w:lvlText w:val="%4."/>
+      <w:lvlJc w:val="left"/>
+      <w:pPr>
+        <w:ind w:left="3240" w:hanging="360"/>
+      </w:pPr>
+    </w:lvl>
+    <w:lvl w:ilvl="4" w:tplc="04090019" w:tentative="1">
+      <w:start w:val="1"/>
+      <w:numFmt w:val="lowerLetter"/>
+      <w:lvlText w:val="%5."/>
+      <w:lvlJc w:val="left"/>
+      <w:pPr>
+        <w:ind w:left="3960" w:hanging="360"/>
+      </w:pPr>
+    </w:lvl>
+    <w:lvl w:ilvl="5" w:tplc="0409001B" w:tentative="1">
+      <w:start w:val="1"/>
+      <w:numFmt w:val="lowerRoman"/>
+      <w:lvlText w:val="%6."/>
+      <w:lvlJc w:val="right"/>
+      <w:pPr>
+        <w:ind w:left="4680" w:hanging="180"/>
+      </w:pPr>
+    </w:lvl>
+    <w:lvl w:ilvl="6" w:tplc="0409000F" w:tentative="1">
+      <w:start w:val="1"/>
+      <w:numFmt w:val="decimal"/>
+      <w:lvlText w:val="%7."/>
+      <w:lvlJc w:val="left"/>
+      <w:pPr>
+        <w:ind w:left="5400" w:hanging="360"/>
+      </w:pPr>
+    </w:lvl>
+    <w:lvl w:ilvl="7" w:tplc="04090019" w:tentative="1">
+      <w:start w:val="1"/>
+      <w:numFmt w:val="lowerLetter"/>
+      <w:lvlText w:val="%8."/>
+      <w:lvlJc w:val="left"/>
+      <w:pPr>
+        <w:ind w:left="6120" w:hanging="360"/>
+      </w:pPr>
+    </w:lvl>
+    <w:lvl w:ilvl="8" w:tplc="0409001B" w:tentative="1">
+      <w:start w:val="1"/>
+      <w:numFmt w:val="lowerRoman"/>
+      <w:lvlText w:val="%9."/>
+      <w:lvlJc w:val="right"/>
+      <w:pPr>
+        <w:ind w:left="6840" w:hanging="180"/>
+      </w:pPr>
+    </w:lvl>
+  </w:abstractNum>
+  <w:abstractNum w:abstractNumId="18" w15:restartNumberingAfterBreak="0">
     <w:nsid w:val="78664532"/>
     <w:multiLevelType w:val="hybridMultilevel"/>
     <w:tmpl w:val="22546438"/>
@@ -1800,6 +4473,181 @@
       <w:lvlJc w:val="right"/>
       <w:pPr>
         <w:ind w:left="6480" w:hanging="180"/>
+      </w:pPr>
+    </w:lvl>
+  </w:abstractNum>
+  <w:abstractNum w:abstractNumId="19" w15:restartNumberingAfterBreak="0">
+    <w:nsid w:val="7A352054"/>
+    <w:multiLevelType w:val="hybridMultilevel"/>
+    <w:tmpl w:val="9F4217BE"/>
+    <w:lvl w:ilvl="0" w:tplc="DE00607A">
+      <w:start w:val="1"/>
+      <w:numFmt w:val="decimal"/>
+      <w:lvlText w:val="%1."/>
+      <w:lvlJc w:val="left"/>
+      <w:pPr>
+        <w:ind w:left="1800" w:hanging="360"/>
+      </w:pPr>
+      <w:rPr>
+        <w:rFonts w:hint="default"/>
+      </w:rPr>
+    </w:lvl>
+    <w:lvl w:ilvl="1" w:tplc="04090019" w:tentative="1">
+      <w:start w:val="1"/>
+      <w:numFmt w:val="lowerLetter"/>
+      <w:lvlText w:val="%2."/>
+      <w:lvlJc w:val="left"/>
+      <w:pPr>
+        <w:ind w:left="2520" w:hanging="360"/>
+      </w:pPr>
+    </w:lvl>
+    <w:lvl w:ilvl="2" w:tplc="0409001B" w:tentative="1">
+      <w:start w:val="1"/>
+      <w:numFmt w:val="lowerRoman"/>
+      <w:lvlText w:val="%3."/>
+      <w:lvlJc w:val="right"/>
+      <w:pPr>
+        <w:ind w:left="3240" w:hanging="180"/>
+      </w:pPr>
+    </w:lvl>
+    <w:lvl w:ilvl="3" w:tplc="0409000F" w:tentative="1">
+      <w:start w:val="1"/>
+      <w:numFmt w:val="decimal"/>
+      <w:lvlText w:val="%4."/>
+      <w:lvlJc w:val="left"/>
+      <w:pPr>
+        <w:ind w:left="3960" w:hanging="360"/>
+      </w:pPr>
+    </w:lvl>
+    <w:lvl w:ilvl="4" w:tplc="04090019" w:tentative="1">
+      <w:start w:val="1"/>
+      <w:numFmt w:val="lowerLetter"/>
+      <w:lvlText w:val="%5."/>
+      <w:lvlJc w:val="left"/>
+      <w:pPr>
+        <w:ind w:left="4680" w:hanging="360"/>
+      </w:pPr>
+    </w:lvl>
+    <w:lvl w:ilvl="5" w:tplc="0409001B" w:tentative="1">
+      <w:start w:val="1"/>
+      <w:numFmt w:val="lowerRoman"/>
+      <w:lvlText w:val="%6."/>
+      <w:lvlJc w:val="right"/>
+      <w:pPr>
+        <w:ind w:left="5400" w:hanging="180"/>
+      </w:pPr>
+    </w:lvl>
+    <w:lvl w:ilvl="6" w:tplc="0409000F" w:tentative="1">
+      <w:start w:val="1"/>
+      <w:numFmt w:val="decimal"/>
+      <w:lvlText w:val="%7."/>
+      <w:lvlJc w:val="left"/>
+      <w:pPr>
+        <w:ind w:left="6120" w:hanging="360"/>
+      </w:pPr>
+    </w:lvl>
+    <w:lvl w:ilvl="7" w:tplc="04090019" w:tentative="1">
+      <w:start w:val="1"/>
+      <w:numFmt w:val="lowerLetter"/>
+      <w:lvlText w:val="%8."/>
+      <w:lvlJc w:val="left"/>
+      <w:pPr>
+        <w:ind w:left="6840" w:hanging="360"/>
+      </w:pPr>
+    </w:lvl>
+    <w:lvl w:ilvl="8" w:tplc="0409001B" w:tentative="1">
+      <w:start w:val="1"/>
+      <w:numFmt w:val="lowerRoman"/>
+      <w:lvlText w:val="%9."/>
+      <w:lvlJc w:val="right"/>
+      <w:pPr>
+        <w:ind w:left="7560" w:hanging="180"/>
+      </w:pPr>
+    </w:lvl>
+  </w:abstractNum>
+  <w:abstractNum w:abstractNumId="20" w15:restartNumberingAfterBreak="0">
+    <w:nsid w:val="7C6C186C"/>
+    <w:multiLevelType w:val="hybridMultilevel"/>
+    <w:tmpl w:val="4420D116"/>
+    <w:lvl w:ilvl="0" w:tplc="0409001B">
+      <w:start w:val="1"/>
+      <w:numFmt w:val="lowerRoman"/>
+      <w:lvlText w:val="%1."/>
+      <w:lvlJc w:val="right"/>
+      <w:pPr>
+        <w:ind w:left="2880" w:hanging="360"/>
+      </w:pPr>
+    </w:lvl>
+    <w:lvl w:ilvl="1" w:tplc="04090019" w:tentative="1">
+      <w:start w:val="1"/>
+      <w:numFmt w:val="lowerLetter"/>
+      <w:lvlText w:val="%2."/>
+      <w:lvlJc w:val="left"/>
+      <w:pPr>
+        <w:ind w:left="3600" w:hanging="360"/>
+      </w:pPr>
+    </w:lvl>
+    <w:lvl w:ilvl="2" w:tplc="0409001B" w:tentative="1">
+      <w:start w:val="1"/>
+      <w:numFmt w:val="lowerRoman"/>
+      <w:lvlText w:val="%3."/>
+      <w:lvlJc w:val="right"/>
+      <w:pPr>
+        <w:ind w:left="4320" w:hanging="180"/>
+      </w:pPr>
+    </w:lvl>
+    <w:lvl w:ilvl="3" w:tplc="0409000F" w:tentative="1">
+      <w:start w:val="1"/>
+      <w:numFmt w:val="decimal"/>
+      <w:lvlText w:val="%4."/>
+      <w:lvlJc w:val="left"/>
+      <w:pPr>
+        <w:ind w:left="5040" w:hanging="360"/>
+      </w:pPr>
+    </w:lvl>
+    <w:lvl w:ilvl="4" w:tplc="04090019" w:tentative="1">
+      <w:start w:val="1"/>
+      <w:numFmt w:val="lowerLetter"/>
+      <w:lvlText w:val="%5."/>
+      <w:lvlJc w:val="left"/>
+      <w:pPr>
+        <w:ind w:left="5760" w:hanging="360"/>
+      </w:pPr>
+    </w:lvl>
+    <w:lvl w:ilvl="5" w:tplc="0409001B" w:tentative="1">
+      <w:start w:val="1"/>
+      <w:numFmt w:val="lowerRoman"/>
+      <w:lvlText w:val="%6."/>
+      <w:lvlJc w:val="right"/>
+      <w:pPr>
+        <w:ind w:left="6480" w:hanging="180"/>
+      </w:pPr>
+    </w:lvl>
+    <w:lvl w:ilvl="6" w:tplc="0409000F" w:tentative="1">
+      <w:start w:val="1"/>
+      <w:numFmt w:val="decimal"/>
+      <w:lvlText w:val="%7."/>
+      <w:lvlJc w:val="left"/>
+      <w:pPr>
+        <w:ind w:left="7200" w:hanging="360"/>
+      </w:pPr>
+    </w:lvl>
+    <w:lvl w:ilvl="7" w:tplc="04090019" w:tentative="1">
+      <w:start w:val="1"/>
+      <w:numFmt w:val="lowerLetter"/>
+      <w:lvlText w:val="%8."/>
+      <w:lvlJc w:val="left"/>
+      <w:pPr>
+        <w:ind w:left="7920" w:hanging="360"/>
+      </w:pPr>
+    </w:lvl>
+    <w:lvl w:ilvl="8" w:tplc="0409001B" w:tentative="1">
+      <w:start w:val="1"/>
+      <w:numFmt w:val="lowerRoman"/>
+      <w:lvlText w:val="%9."/>
+      <w:lvlJc w:val="right"/>
+      <w:pPr>
+        <w:ind w:left="8640" w:hanging="180"/>
       </w:pPr>
     </w:lvl>
   </w:abstractNum>
@@ -1807,22 +4655,64 @@
     <w:abstractNumId w:val="1"/>
   </w:num>
   <w:num w:numId="2" w16cid:durableId="1753044370">
-    <w:abstractNumId w:val="6"/>
+    <w:abstractNumId w:val="18"/>
   </w:num>
   <w:num w:numId="3" w16cid:durableId="1643003861">
-    <w:abstractNumId w:val="2"/>
+    <w:abstractNumId w:val="5"/>
   </w:num>
   <w:num w:numId="4" w16cid:durableId="150567649">
-    <w:abstractNumId w:val="4"/>
+    <w:abstractNumId w:val="14"/>
   </w:num>
   <w:num w:numId="5" w16cid:durableId="2081948614">
-    <w:abstractNumId w:val="5"/>
+    <w:abstractNumId w:val="16"/>
   </w:num>
   <w:num w:numId="6" w16cid:durableId="913006259">
-    <w:abstractNumId w:val="3"/>
+    <w:abstractNumId w:val="12"/>
   </w:num>
   <w:num w:numId="7" w16cid:durableId="1987314267">
     <w:abstractNumId w:val="0"/>
+  </w:num>
+  <w:num w:numId="8" w16cid:durableId="1775860626">
+    <w:abstractNumId w:val="13"/>
+  </w:num>
+  <w:num w:numId="9" w16cid:durableId="718483000">
+    <w:abstractNumId w:val="8"/>
+  </w:num>
+  <w:num w:numId="10" w16cid:durableId="1203639849">
+    <w:abstractNumId w:val="3"/>
+  </w:num>
+  <w:num w:numId="11" w16cid:durableId="1880891415">
+    <w:abstractNumId w:val="17"/>
+  </w:num>
+  <w:num w:numId="12" w16cid:durableId="854075701">
+    <w:abstractNumId w:val="4"/>
+  </w:num>
+  <w:num w:numId="13" w16cid:durableId="1224563203">
+    <w:abstractNumId w:val="19"/>
+  </w:num>
+  <w:num w:numId="14" w16cid:durableId="1249848639">
+    <w:abstractNumId w:val="20"/>
+  </w:num>
+  <w:num w:numId="15" w16cid:durableId="1699550420">
+    <w:abstractNumId w:val="7"/>
+  </w:num>
+  <w:num w:numId="16" w16cid:durableId="531461188">
+    <w:abstractNumId w:val="6"/>
+  </w:num>
+  <w:num w:numId="17" w16cid:durableId="66149447">
+    <w:abstractNumId w:val="15"/>
+  </w:num>
+  <w:num w:numId="18" w16cid:durableId="221601933">
+    <w:abstractNumId w:val="11"/>
+  </w:num>
+  <w:num w:numId="19" w16cid:durableId="1081833524">
+    <w:abstractNumId w:val="10"/>
+  </w:num>
+  <w:num w:numId="20" w16cid:durableId="137723416">
+    <w:abstractNumId w:val="9"/>
+  </w:num>
+  <w:num w:numId="21" w16cid:durableId="404034541">
+    <w:abstractNumId w:val="2"/>
   </w:num>
 </w:numbering>
 </file>

</xml_diff>

<commit_message>
Enhancement: Added task view. Added controls to set filter options by traders.
</commit_message>
<xml_diff>
--- a/documentation/overview.docx
+++ b/documentation/overview.docx
@@ -2650,8 +2650,156 @@
       </w:r>
     </w:p>
     <w:p>
-      <w:pPr>
-        <w:pStyle w:val="ListParagraph"/>
+      <w:r>
+        <w:t>* TAKE INTO ACCOUNT THE ITEM</w:t>
+      </w:r>
+      <w:r>
+        <w:t>S NEEDED</w:t>
+      </w:r>
+      <w:r>
+        <w:t xml:space="preserve"> REQUIREMENTS FOR COMPLETING AND UNMARKING TASKS *</w:t>
+      </w:r>
+    </w:p>
+    <w:p>
+      <w:pPr>
+        <w:rPr>
+          <w:rFonts w:ascii="Aptos SemiBold" w:hAnsi="Aptos SemiBold"/>
+          <w:sz w:val="32"/>
+          <w:szCs w:val="32"/>
+        </w:rPr>
+      </w:pPr>
+      <w:r>
+        <w:rPr>
+          <w:rFonts w:ascii="Aptos SemiBold" w:hAnsi="Aptos SemiBold"/>
+          <w:sz w:val="32"/>
+          <w:szCs w:val="32"/>
+        </w:rPr>
+        <w:tab/>
+        <w:t>Task Related Database:</w:t>
+      </w:r>
+    </w:p>
+    <w:p>
+      <w:pPr>
+        <w:pStyle w:val="ListParagraph"/>
+        <w:numPr>
+          <w:ilvl w:val="0"/>
+          <w:numId w:val="7"/>
+        </w:numPr>
+        <w:ind w:left="1080"/>
+        <w:rPr>
+          <w:rFonts w:ascii="Aptos SemiBold" w:hAnsi="Aptos SemiBold"/>
+          <w:sz w:val="28"/>
+          <w:szCs w:val="28"/>
+        </w:rPr>
+      </w:pPr>
+      <w:r>
+        <w:rPr>
+          <w:rFonts w:ascii="Aptos SemiBold" w:hAnsi="Aptos SemiBold"/>
+          <w:sz w:val="28"/>
+          <w:szCs w:val="28"/>
+        </w:rPr>
+        <w:t>The tasks will be kept in three categories. Completed, Active, and Locked.</w:t>
+      </w:r>
+    </w:p>
+    <w:p>
+      <w:pPr>
+        <w:pStyle w:val="ListParagraph"/>
+        <w:numPr>
+          <w:ilvl w:val="0"/>
+          <w:numId w:val="7"/>
+        </w:numPr>
+        <w:ind w:left="1080"/>
+        <w:rPr>
+          <w:rFonts w:ascii="Aptos SemiBold" w:hAnsi="Aptos SemiBold"/>
+          <w:sz w:val="28"/>
+          <w:szCs w:val="28"/>
+        </w:rPr>
+      </w:pPr>
+      <w:r>
+        <w:rPr>
+          <w:rFonts w:ascii="Aptos SemiBold" w:hAnsi="Aptos SemiBold"/>
+          <w:sz w:val="28"/>
+          <w:szCs w:val="28"/>
+        </w:rPr>
+        <w:t>All tasks in each category will be stored by id only.</w:t>
+      </w:r>
+    </w:p>
+    <w:p>
+      <w:pPr>
+        <w:pStyle w:val="ListParagraph"/>
+        <w:numPr>
+          <w:ilvl w:val="0"/>
+          <w:numId w:val="7"/>
+        </w:numPr>
+        <w:ind w:left="1080"/>
+        <w:rPr>
+          <w:rFonts w:ascii="Aptos SemiBold" w:hAnsi="Aptos SemiBold"/>
+          <w:sz w:val="28"/>
+          <w:szCs w:val="28"/>
+        </w:rPr>
+      </w:pPr>
+      <w:r>
+        <w:rPr>
+          <w:rFonts w:ascii="Aptos SemiBold" w:hAnsi="Aptos SemiBold"/>
+          <w:sz w:val="28"/>
+          <w:szCs w:val="28"/>
+        </w:rPr>
+        <w:t>The active tasks must meet requirements.</w:t>
+      </w:r>
+    </w:p>
+    <w:p>
+      <w:pPr>
+        <w:pStyle w:val="ListParagraph"/>
+        <w:numPr>
+          <w:ilvl w:val="0"/>
+          <w:numId w:val="22"/>
+        </w:numPr>
+        <w:ind w:left="1800"/>
+        <w:rPr>
+          <w:rFonts w:ascii="Aptos SemiBold" w:hAnsi="Aptos SemiBold"/>
+          <w:sz w:val="28"/>
+          <w:szCs w:val="28"/>
+        </w:rPr>
+      </w:pPr>
+      <w:r>
+        <w:rPr>
+          <w:rFonts w:ascii="Aptos SemiBold" w:hAnsi="Aptos SemiBold"/>
+          <w:sz w:val="28"/>
+          <w:szCs w:val="28"/>
+        </w:rPr>
+        <w:t>Level requirement</w:t>
+      </w:r>
+    </w:p>
+    <w:p>
+      <w:pPr>
+        <w:pStyle w:val="ListParagraph"/>
+        <w:numPr>
+          <w:ilvl w:val="0"/>
+          <w:numId w:val="22"/>
+        </w:numPr>
+        <w:ind w:left="1800"/>
+        <w:rPr>
+          <w:rFonts w:ascii="Aptos SemiBold" w:hAnsi="Aptos SemiBold"/>
+          <w:sz w:val="28"/>
+          <w:szCs w:val="28"/>
+        </w:rPr>
+      </w:pPr>
+      <w:r>
+        <w:rPr>
+          <w:rFonts w:ascii="Aptos SemiBold" w:hAnsi="Aptos SemiBold"/>
+          <w:sz w:val="28"/>
+          <w:szCs w:val="28"/>
+        </w:rPr>
+        <w:t>Previous task requirement (if applicable)</w:t>
+      </w:r>
+    </w:p>
+    <w:p>
+      <w:pPr>
+        <w:pStyle w:val="ListParagraph"/>
+        <w:numPr>
+          <w:ilvl w:val="0"/>
+          <w:numId w:val="26"/>
+        </w:numPr>
         <w:rPr>
           <w:rFonts w:ascii="Aptos SemiBold" w:hAnsi="Aptos SemiBold"/>
           <w:sz w:val="32"/>
@@ -2659,10 +2807,17 @@
           <w:u w:val="single"/>
         </w:rPr>
       </w:pPr>
-    </w:p>
-    <w:p>
-      <w:pPr>
-        <w:pStyle w:val="ListParagraph"/>
+      <w:r>
+        <w:rPr>
+          <w:rFonts w:ascii="Aptos SemiBold" w:hAnsi="Aptos SemiBold"/>
+          <w:sz w:val="28"/>
+          <w:szCs w:val="28"/>
+        </w:rPr>
+        <w:t>Any task that is not completed or active is locked.</w:t>
+      </w:r>
+    </w:p>
+    <w:p>
+      <w:pPr>
         <w:rPr>
           <w:rFonts w:ascii="Aptos SemiBold" w:hAnsi="Aptos SemiBold"/>
           <w:sz w:val="32"/>
@@ -2670,6 +2825,126 @@
           <w:u w:val="single"/>
         </w:rPr>
       </w:pPr>
+    </w:p>
+    <w:p>
+      <w:pPr>
+        <w:ind w:left="720"/>
+        <w:rPr>
+          <w:rFonts w:ascii="Aptos SemiBold" w:hAnsi="Aptos SemiBold"/>
+          <w:sz w:val="32"/>
+          <w:szCs w:val="32"/>
+        </w:rPr>
+      </w:pPr>
+      <w:r>
+        <w:rPr>
+          <w:rFonts w:ascii="Aptos SemiBold" w:hAnsi="Aptos SemiBold"/>
+          <w:sz w:val="32"/>
+          <w:szCs w:val="32"/>
+        </w:rPr>
+        <w:t>Completing a task:</w:t>
+      </w:r>
+    </w:p>
+    <w:p>
+      <w:pPr>
+        <w:pStyle w:val="ListParagraph"/>
+        <w:numPr>
+          <w:ilvl w:val="0"/>
+          <w:numId w:val="26"/>
+        </w:numPr>
+        <w:rPr>
+          <w:rFonts w:ascii="Aptos SemiBold" w:hAnsi="Aptos SemiBold"/>
+          <w:sz w:val="32"/>
+          <w:szCs w:val="32"/>
+        </w:rPr>
+      </w:pPr>
+      <w:r>
+        <w:rPr>
+          <w:rFonts w:ascii="Aptos SemiBold" w:hAnsi="Aptos SemiBold"/>
+          <w:sz w:val="28"/>
+          <w:szCs w:val="28"/>
+        </w:rPr>
+        <w:t>Once a task is marked as completed the task will be appended to the completed list. If there is a task in the locked list that requires the now completed task to be completed AND meets the level requirement, the locked task will now be unlocked and active.</w:t>
+      </w:r>
+    </w:p>
+    <w:p>
+      <w:pPr>
+        <w:pStyle w:val="ListParagraph"/>
+        <w:numPr>
+          <w:ilvl w:val="0"/>
+          <w:numId w:val="26"/>
+        </w:numPr>
+        <w:rPr>
+          <w:rFonts w:ascii="Aptos SemiBold" w:hAnsi="Aptos SemiBold"/>
+          <w:sz w:val="32"/>
+          <w:szCs w:val="32"/>
+        </w:rPr>
+      </w:pPr>
+      <w:r>
+        <w:rPr>
+          <w:rFonts w:ascii="Aptos SemiBold" w:hAnsi="Aptos SemiBold"/>
+          <w:sz w:val="28"/>
+          <w:szCs w:val="28"/>
+        </w:rPr>
+        <w:lastRenderedPageBreak/>
+        <w:t>If a player levels up there needs to be a check to see if any tasks now have the prerequisite task(s) done AND now meet the level requirement to be active.</w:t>
+      </w:r>
+    </w:p>
+    <w:p>
+      <w:pPr>
+        <w:rPr>
+          <w:rFonts w:ascii="Aptos SemiBold" w:hAnsi="Aptos SemiBold"/>
+          <w:sz w:val="32"/>
+          <w:szCs w:val="32"/>
+        </w:rPr>
+      </w:pPr>
+    </w:p>
+    <w:p>
+      <w:pPr>
+        <w:ind w:left="720"/>
+        <w:rPr>
+          <w:rFonts w:ascii="Aptos SemiBold" w:hAnsi="Aptos SemiBold"/>
+          <w:sz w:val="32"/>
+          <w:szCs w:val="32"/>
+        </w:rPr>
+      </w:pPr>
+      <w:r>
+        <w:rPr>
+          <w:rFonts w:ascii="Aptos SemiBold" w:hAnsi="Aptos SemiBold"/>
+          <w:sz w:val="32"/>
+          <w:szCs w:val="32"/>
+        </w:rPr>
+        <w:t>Unmarking a task as completed:</w:t>
+      </w:r>
+    </w:p>
+    <w:p>
+      <w:pPr>
+        <w:pStyle w:val="ListParagraph"/>
+        <w:numPr>
+          <w:ilvl w:val="0"/>
+          <w:numId w:val="27"/>
+        </w:numPr>
+        <w:rPr>
+          <w:rFonts w:ascii="Aptos SemiBold" w:hAnsi="Aptos SemiBold"/>
+          <w:sz w:val="32"/>
+          <w:szCs w:val="32"/>
+        </w:rPr>
+      </w:pPr>
+      <w:r>
+        <w:rPr>
+          <w:rFonts w:ascii="Aptos SemiBold" w:hAnsi="Aptos SemiBold"/>
+          <w:sz w:val="32"/>
+          <w:szCs w:val="32"/>
+        </w:rPr>
+        <w:t xml:space="preserve">When a task is unmarked as completed, </w:t>
+      </w:r>
+      <w:r>
+        <w:rPr>
+          <w:rFonts w:ascii="Aptos SemiBold" w:hAnsi="Aptos SemiBold"/>
+          <w:sz w:val="32"/>
+          <w:szCs w:val="32"/>
+        </w:rPr>
+        <w:t>the task following (if applicable) needs to be locked instead of active. The now unmarked task  should be set to active again.</w:t>
+      </w:r>
     </w:p>
     <w:sectPr>
       <w:pgSz w:w="12240" w:h="15840"/>
@@ -2686,7 +2961,7 @@
   <w:abstractNum w:abstractNumId="0" w15:restartNumberingAfterBreak="0">
     <w:nsid w:val="01ED2144"/>
     <w:multiLevelType w:val="hybridMultilevel"/>
-    <w:tmpl w:val="EAD0C982"/>
+    <w:tmpl w:val="67B2806C"/>
     <w:lvl w:ilvl="0" w:tplc="04090001">
       <w:start w:val="1"/>
       <w:numFmt w:val="bullet"/>
@@ -3061,6 +3336,232 @@
     </w:lvl>
   </w:abstractNum>
   <w:abstractNum w:abstractNumId="4" w15:restartNumberingAfterBreak="0">
+    <w:nsid w:val="17BF2004"/>
+    <w:multiLevelType w:val="hybridMultilevel"/>
+    <w:tmpl w:val="127467DA"/>
+    <w:lvl w:ilvl="0" w:tplc="04090001">
+      <w:start w:val="1"/>
+      <w:numFmt w:val="bullet"/>
+      <w:lvlText w:val=""/>
+      <w:lvlJc w:val="left"/>
+      <w:pPr>
+        <w:ind w:left="1080" w:hanging="360"/>
+      </w:pPr>
+      <w:rPr>
+        <w:rFonts w:ascii="Symbol" w:hAnsi="Symbol" w:hint="default"/>
+      </w:rPr>
+    </w:lvl>
+    <w:lvl w:ilvl="1" w:tplc="04090003" w:tentative="1">
+      <w:start w:val="1"/>
+      <w:numFmt w:val="bullet"/>
+      <w:lvlText w:val="o"/>
+      <w:lvlJc w:val="left"/>
+      <w:pPr>
+        <w:ind w:left="1800" w:hanging="360"/>
+      </w:pPr>
+      <w:rPr>
+        <w:rFonts w:ascii="Courier New" w:hAnsi="Courier New" w:cs="Courier New" w:hint="default"/>
+      </w:rPr>
+    </w:lvl>
+    <w:lvl w:ilvl="2" w:tplc="04090005" w:tentative="1">
+      <w:start w:val="1"/>
+      <w:numFmt w:val="bullet"/>
+      <w:lvlText w:val=""/>
+      <w:lvlJc w:val="left"/>
+      <w:pPr>
+        <w:ind w:left="2520" w:hanging="360"/>
+      </w:pPr>
+      <w:rPr>
+        <w:rFonts w:ascii="Wingdings" w:hAnsi="Wingdings" w:hint="default"/>
+      </w:rPr>
+    </w:lvl>
+    <w:lvl w:ilvl="3" w:tplc="04090001" w:tentative="1">
+      <w:start w:val="1"/>
+      <w:numFmt w:val="bullet"/>
+      <w:lvlText w:val=""/>
+      <w:lvlJc w:val="left"/>
+      <w:pPr>
+        <w:ind w:left="3240" w:hanging="360"/>
+      </w:pPr>
+      <w:rPr>
+        <w:rFonts w:ascii="Symbol" w:hAnsi="Symbol" w:hint="default"/>
+      </w:rPr>
+    </w:lvl>
+    <w:lvl w:ilvl="4" w:tplc="04090003" w:tentative="1">
+      <w:start w:val="1"/>
+      <w:numFmt w:val="bullet"/>
+      <w:lvlText w:val="o"/>
+      <w:lvlJc w:val="left"/>
+      <w:pPr>
+        <w:ind w:left="3960" w:hanging="360"/>
+      </w:pPr>
+      <w:rPr>
+        <w:rFonts w:ascii="Courier New" w:hAnsi="Courier New" w:cs="Courier New" w:hint="default"/>
+      </w:rPr>
+    </w:lvl>
+    <w:lvl w:ilvl="5" w:tplc="04090005" w:tentative="1">
+      <w:start w:val="1"/>
+      <w:numFmt w:val="bullet"/>
+      <w:lvlText w:val=""/>
+      <w:lvlJc w:val="left"/>
+      <w:pPr>
+        <w:ind w:left="4680" w:hanging="360"/>
+      </w:pPr>
+      <w:rPr>
+        <w:rFonts w:ascii="Wingdings" w:hAnsi="Wingdings" w:hint="default"/>
+      </w:rPr>
+    </w:lvl>
+    <w:lvl w:ilvl="6" w:tplc="04090001" w:tentative="1">
+      <w:start w:val="1"/>
+      <w:numFmt w:val="bullet"/>
+      <w:lvlText w:val=""/>
+      <w:lvlJc w:val="left"/>
+      <w:pPr>
+        <w:ind w:left="5400" w:hanging="360"/>
+      </w:pPr>
+      <w:rPr>
+        <w:rFonts w:ascii="Symbol" w:hAnsi="Symbol" w:hint="default"/>
+      </w:rPr>
+    </w:lvl>
+    <w:lvl w:ilvl="7" w:tplc="04090003" w:tentative="1">
+      <w:start w:val="1"/>
+      <w:numFmt w:val="bullet"/>
+      <w:lvlText w:val="o"/>
+      <w:lvlJc w:val="left"/>
+      <w:pPr>
+        <w:ind w:left="6120" w:hanging="360"/>
+      </w:pPr>
+      <w:rPr>
+        <w:rFonts w:ascii="Courier New" w:hAnsi="Courier New" w:cs="Courier New" w:hint="default"/>
+      </w:rPr>
+    </w:lvl>
+    <w:lvl w:ilvl="8" w:tplc="04090005" w:tentative="1">
+      <w:start w:val="1"/>
+      <w:numFmt w:val="bullet"/>
+      <w:lvlText w:val=""/>
+      <w:lvlJc w:val="left"/>
+      <w:pPr>
+        <w:ind w:left="6840" w:hanging="360"/>
+      </w:pPr>
+      <w:rPr>
+        <w:rFonts w:ascii="Wingdings" w:hAnsi="Wingdings" w:hint="default"/>
+      </w:rPr>
+    </w:lvl>
+  </w:abstractNum>
+  <w:abstractNum w:abstractNumId="5" w15:restartNumberingAfterBreak="0">
+    <w:nsid w:val="1FA005EF"/>
+    <w:multiLevelType w:val="hybridMultilevel"/>
+    <w:tmpl w:val="8766E9CA"/>
+    <w:lvl w:ilvl="0" w:tplc="04090001">
+      <w:start w:val="1"/>
+      <w:numFmt w:val="bullet"/>
+      <w:lvlText w:val=""/>
+      <w:lvlJc w:val="left"/>
+      <w:pPr>
+        <w:ind w:left="2520" w:hanging="360"/>
+      </w:pPr>
+      <w:rPr>
+        <w:rFonts w:ascii="Symbol" w:hAnsi="Symbol" w:hint="default"/>
+      </w:rPr>
+    </w:lvl>
+    <w:lvl w:ilvl="1" w:tplc="04090003" w:tentative="1">
+      <w:start w:val="1"/>
+      <w:numFmt w:val="bullet"/>
+      <w:lvlText w:val="o"/>
+      <w:lvlJc w:val="left"/>
+      <w:pPr>
+        <w:ind w:left="3240" w:hanging="360"/>
+      </w:pPr>
+      <w:rPr>
+        <w:rFonts w:ascii="Courier New" w:hAnsi="Courier New" w:cs="Courier New" w:hint="default"/>
+      </w:rPr>
+    </w:lvl>
+    <w:lvl w:ilvl="2" w:tplc="04090005" w:tentative="1">
+      <w:start w:val="1"/>
+      <w:numFmt w:val="bullet"/>
+      <w:lvlText w:val=""/>
+      <w:lvlJc w:val="left"/>
+      <w:pPr>
+        <w:ind w:left="3960" w:hanging="360"/>
+      </w:pPr>
+      <w:rPr>
+        <w:rFonts w:ascii="Wingdings" w:hAnsi="Wingdings" w:hint="default"/>
+      </w:rPr>
+    </w:lvl>
+    <w:lvl w:ilvl="3" w:tplc="04090001" w:tentative="1">
+      <w:start w:val="1"/>
+      <w:numFmt w:val="bullet"/>
+      <w:lvlText w:val=""/>
+      <w:lvlJc w:val="left"/>
+      <w:pPr>
+        <w:ind w:left="4680" w:hanging="360"/>
+      </w:pPr>
+      <w:rPr>
+        <w:rFonts w:ascii="Symbol" w:hAnsi="Symbol" w:hint="default"/>
+      </w:rPr>
+    </w:lvl>
+    <w:lvl w:ilvl="4" w:tplc="04090003" w:tentative="1">
+      <w:start w:val="1"/>
+      <w:numFmt w:val="bullet"/>
+      <w:lvlText w:val="o"/>
+      <w:lvlJc w:val="left"/>
+      <w:pPr>
+        <w:ind w:left="5400" w:hanging="360"/>
+      </w:pPr>
+      <w:rPr>
+        <w:rFonts w:ascii="Courier New" w:hAnsi="Courier New" w:cs="Courier New" w:hint="default"/>
+      </w:rPr>
+    </w:lvl>
+    <w:lvl w:ilvl="5" w:tplc="04090005" w:tentative="1">
+      <w:start w:val="1"/>
+      <w:numFmt w:val="bullet"/>
+      <w:lvlText w:val=""/>
+      <w:lvlJc w:val="left"/>
+      <w:pPr>
+        <w:ind w:left="6120" w:hanging="360"/>
+      </w:pPr>
+      <w:rPr>
+        <w:rFonts w:ascii="Wingdings" w:hAnsi="Wingdings" w:hint="default"/>
+      </w:rPr>
+    </w:lvl>
+    <w:lvl w:ilvl="6" w:tplc="04090001" w:tentative="1">
+      <w:start w:val="1"/>
+      <w:numFmt w:val="bullet"/>
+      <w:lvlText w:val=""/>
+      <w:lvlJc w:val="left"/>
+      <w:pPr>
+        <w:ind w:left="6840" w:hanging="360"/>
+      </w:pPr>
+      <w:rPr>
+        <w:rFonts w:ascii="Symbol" w:hAnsi="Symbol" w:hint="default"/>
+      </w:rPr>
+    </w:lvl>
+    <w:lvl w:ilvl="7" w:tplc="04090003" w:tentative="1">
+      <w:start w:val="1"/>
+      <w:numFmt w:val="bullet"/>
+      <w:lvlText w:val="o"/>
+      <w:lvlJc w:val="left"/>
+      <w:pPr>
+        <w:ind w:left="7560" w:hanging="360"/>
+      </w:pPr>
+      <w:rPr>
+        <w:rFonts w:ascii="Courier New" w:hAnsi="Courier New" w:cs="Courier New" w:hint="default"/>
+      </w:rPr>
+    </w:lvl>
+    <w:lvl w:ilvl="8" w:tplc="04090005" w:tentative="1">
+      <w:start w:val="1"/>
+      <w:numFmt w:val="bullet"/>
+      <w:lvlText w:val=""/>
+      <w:lvlJc w:val="left"/>
+      <w:pPr>
+        <w:ind w:left="8280" w:hanging="360"/>
+      </w:pPr>
+      <w:rPr>
+        <w:rFonts w:ascii="Wingdings" w:hAnsi="Wingdings" w:hint="default"/>
+      </w:rPr>
+    </w:lvl>
+  </w:abstractNum>
+  <w:abstractNum w:abstractNumId="6" w15:restartNumberingAfterBreak="0">
     <w:nsid w:val="22781353"/>
     <w:multiLevelType w:val="hybridMultilevel"/>
     <w:tmpl w:val="050C15FC"/>
@@ -3149,7 +3650,7 @@
       </w:pPr>
     </w:lvl>
   </w:abstractNum>
-  <w:abstractNum w:abstractNumId="5" w15:restartNumberingAfterBreak="0">
+  <w:abstractNum w:abstractNumId="7" w15:restartNumberingAfterBreak="0">
     <w:nsid w:val="22EC69DD"/>
     <w:multiLevelType w:val="hybridMultilevel"/>
     <w:tmpl w:val="1C9A8B1A"/>
@@ -3262,7 +3763,7 @@
       </w:rPr>
     </w:lvl>
   </w:abstractNum>
-  <w:abstractNum w:abstractNumId="6" w15:restartNumberingAfterBreak="0">
+  <w:abstractNum w:abstractNumId="8" w15:restartNumberingAfterBreak="0">
     <w:nsid w:val="36DC5C0F"/>
     <w:multiLevelType w:val="hybridMultilevel"/>
     <w:tmpl w:val="DA42CA62"/>
@@ -3348,7 +3849,7 @@
       </w:pPr>
     </w:lvl>
   </w:abstractNum>
-  <w:abstractNum w:abstractNumId="7" w15:restartNumberingAfterBreak="0">
+  <w:abstractNum w:abstractNumId="9" w15:restartNumberingAfterBreak="0">
     <w:nsid w:val="3D5A6DB8"/>
     <w:multiLevelType w:val="hybridMultilevel"/>
     <w:tmpl w:val="E1ECB754"/>
@@ -3434,7 +3935,7 @@
       </w:pPr>
     </w:lvl>
   </w:abstractNum>
-  <w:abstractNum w:abstractNumId="8" w15:restartNumberingAfterBreak="0">
+  <w:abstractNum w:abstractNumId="10" w15:restartNumberingAfterBreak="0">
     <w:nsid w:val="3F113FD7"/>
     <w:multiLevelType w:val="hybridMultilevel"/>
     <w:tmpl w:val="0526C3DE"/>
@@ -3523,7 +4024,7 @@
       </w:pPr>
     </w:lvl>
   </w:abstractNum>
-  <w:abstractNum w:abstractNumId="9" w15:restartNumberingAfterBreak="0">
+  <w:abstractNum w:abstractNumId="11" w15:restartNumberingAfterBreak="0">
     <w:nsid w:val="412B6092"/>
     <w:multiLevelType w:val="hybridMultilevel"/>
     <w:tmpl w:val="FD462FDA"/>
@@ -3609,7 +4110,93 @@
       </w:pPr>
     </w:lvl>
   </w:abstractNum>
-  <w:abstractNum w:abstractNumId="10" w15:restartNumberingAfterBreak="0">
+  <w:abstractNum w:abstractNumId="12" w15:restartNumberingAfterBreak="0">
+    <w:nsid w:val="43B53070"/>
+    <w:multiLevelType w:val="hybridMultilevel"/>
+    <w:tmpl w:val="F084780C"/>
+    <w:lvl w:ilvl="0" w:tplc="0409000F">
+      <w:start w:val="1"/>
+      <w:numFmt w:val="decimal"/>
+      <w:lvlText w:val="%1."/>
+      <w:lvlJc w:val="left"/>
+      <w:pPr>
+        <w:ind w:left="2160" w:hanging="360"/>
+      </w:pPr>
+    </w:lvl>
+    <w:lvl w:ilvl="1" w:tplc="04090019" w:tentative="1">
+      <w:start w:val="1"/>
+      <w:numFmt w:val="lowerLetter"/>
+      <w:lvlText w:val="%2."/>
+      <w:lvlJc w:val="left"/>
+      <w:pPr>
+        <w:ind w:left="2880" w:hanging="360"/>
+      </w:pPr>
+    </w:lvl>
+    <w:lvl w:ilvl="2" w:tplc="0409001B" w:tentative="1">
+      <w:start w:val="1"/>
+      <w:numFmt w:val="lowerRoman"/>
+      <w:lvlText w:val="%3."/>
+      <w:lvlJc w:val="right"/>
+      <w:pPr>
+        <w:ind w:left="3600" w:hanging="180"/>
+      </w:pPr>
+    </w:lvl>
+    <w:lvl w:ilvl="3" w:tplc="0409000F" w:tentative="1">
+      <w:start w:val="1"/>
+      <w:numFmt w:val="decimal"/>
+      <w:lvlText w:val="%4."/>
+      <w:lvlJc w:val="left"/>
+      <w:pPr>
+        <w:ind w:left="4320" w:hanging="360"/>
+      </w:pPr>
+    </w:lvl>
+    <w:lvl w:ilvl="4" w:tplc="04090019" w:tentative="1">
+      <w:start w:val="1"/>
+      <w:numFmt w:val="lowerLetter"/>
+      <w:lvlText w:val="%5."/>
+      <w:lvlJc w:val="left"/>
+      <w:pPr>
+        <w:ind w:left="5040" w:hanging="360"/>
+      </w:pPr>
+    </w:lvl>
+    <w:lvl w:ilvl="5" w:tplc="0409001B" w:tentative="1">
+      <w:start w:val="1"/>
+      <w:numFmt w:val="lowerRoman"/>
+      <w:lvlText w:val="%6."/>
+      <w:lvlJc w:val="right"/>
+      <w:pPr>
+        <w:ind w:left="5760" w:hanging="180"/>
+      </w:pPr>
+    </w:lvl>
+    <w:lvl w:ilvl="6" w:tplc="0409000F" w:tentative="1">
+      <w:start w:val="1"/>
+      <w:numFmt w:val="decimal"/>
+      <w:lvlText w:val="%7."/>
+      <w:lvlJc w:val="left"/>
+      <w:pPr>
+        <w:ind w:left="6480" w:hanging="360"/>
+      </w:pPr>
+    </w:lvl>
+    <w:lvl w:ilvl="7" w:tplc="04090019" w:tentative="1">
+      <w:start w:val="1"/>
+      <w:numFmt w:val="lowerLetter"/>
+      <w:lvlText w:val="%8."/>
+      <w:lvlJc w:val="left"/>
+      <w:pPr>
+        <w:ind w:left="7200" w:hanging="360"/>
+      </w:pPr>
+    </w:lvl>
+    <w:lvl w:ilvl="8" w:tplc="0409001B" w:tentative="1">
+      <w:start w:val="1"/>
+      <w:numFmt w:val="lowerRoman"/>
+      <w:lvlText w:val="%9."/>
+      <w:lvlJc w:val="right"/>
+      <w:pPr>
+        <w:ind w:left="7920" w:hanging="180"/>
+      </w:pPr>
+    </w:lvl>
+  </w:abstractNum>
+  <w:abstractNum w:abstractNumId="13" w15:restartNumberingAfterBreak="0">
     <w:nsid w:val="44A22D92"/>
     <w:multiLevelType w:val="hybridMultilevel"/>
     <w:tmpl w:val="F3E65FF8"/>
@@ -3695,7 +4282,7 @@
       </w:pPr>
     </w:lvl>
   </w:abstractNum>
-  <w:abstractNum w:abstractNumId="11" w15:restartNumberingAfterBreak="0">
+  <w:abstractNum w:abstractNumId="14" w15:restartNumberingAfterBreak="0">
     <w:nsid w:val="44E11F50"/>
     <w:multiLevelType w:val="hybridMultilevel"/>
     <w:tmpl w:val="86B2D6C4"/>
@@ -3784,7 +4371,7 @@
       </w:pPr>
     </w:lvl>
   </w:abstractNum>
-  <w:abstractNum w:abstractNumId="12" w15:restartNumberingAfterBreak="0">
+  <w:abstractNum w:abstractNumId="15" w15:restartNumberingAfterBreak="0">
     <w:nsid w:val="4C176541"/>
     <w:multiLevelType w:val="hybridMultilevel"/>
     <w:tmpl w:val="565444A4"/>
@@ -3897,7 +4484,233 @@
       </w:rPr>
     </w:lvl>
   </w:abstractNum>
-  <w:abstractNum w:abstractNumId="13" w15:restartNumberingAfterBreak="0">
+  <w:abstractNum w:abstractNumId="16" w15:restartNumberingAfterBreak="0">
+    <w:nsid w:val="506334D4"/>
+    <w:multiLevelType w:val="hybridMultilevel"/>
+    <w:tmpl w:val="AAE20E26"/>
+    <w:lvl w:ilvl="0" w:tplc="04090001">
+      <w:start w:val="1"/>
+      <w:numFmt w:val="bullet"/>
+      <w:lvlText w:val=""/>
+      <w:lvlJc w:val="left"/>
+      <w:pPr>
+        <w:ind w:left="1440" w:hanging="360"/>
+      </w:pPr>
+      <w:rPr>
+        <w:rFonts w:ascii="Symbol" w:hAnsi="Symbol" w:hint="default"/>
+      </w:rPr>
+    </w:lvl>
+    <w:lvl w:ilvl="1" w:tplc="04090003" w:tentative="1">
+      <w:start w:val="1"/>
+      <w:numFmt w:val="bullet"/>
+      <w:lvlText w:val="o"/>
+      <w:lvlJc w:val="left"/>
+      <w:pPr>
+        <w:ind w:left="2160" w:hanging="360"/>
+      </w:pPr>
+      <w:rPr>
+        <w:rFonts w:ascii="Courier New" w:hAnsi="Courier New" w:cs="Courier New" w:hint="default"/>
+      </w:rPr>
+    </w:lvl>
+    <w:lvl w:ilvl="2" w:tplc="04090005" w:tentative="1">
+      <w:start w:val="1"/>
+      <w:numFmt w:val="bullet"/>
+      <w:lvlText w:val=""/>
+      <w:lvlJc w:val="left"/>
+      <w:pPr>
+        <w:ind w:left="2880" w:hanging="360"/>
+      </w:pPr>
+      <w:rPr>
+        <w:rFonts w:ascii="Wingdings" w:hAnsi="Wingdings" w:hint="default"/>
+      </w:rPr>
+    </w:lvl>
+    <w:lvl w:ilvl="3" w:tplc="04090001" w:tentative="1">
+      <w:start w:val="1"/>
+      <w:numFmt w:val="bullet"/>
+      <w:lvlText w:val=""/>
+      <w:lvlJc w:val="left"/>
+      <w:pPr>
+        <w:ind w:left="3600" w:hanging="360"/>
+      </w:pPr>
+      <w:rPr>
+        <w:rFonts w:ascii="Symbol" w:hAnsi="Symbol" w:hint="default"/>
+      </w:rPr>
+    </w:lvl>
+    <w:lvl w:ilvl="4" w:tplc="04090003" w:tentative="1">
+      <w:start w:val="1"/>
+      <w:numFmt w:val="bullet"/>
+      <w:lvlText w:val="o"/>
+      <w:lvlJc w:val="left"/>
+      <w:pPr>
+        <w:ind w:left="4320" w:hanging="360"/>
+      </w:pPr>
+      <w:rPr>
+        <w:rFonts w:ascii="Courier New" w:hAnsi="Courier New" w:cs="Courier New" w:hint="default"/>
+      </w:rPr>
+    </w:lvl>
+    <w:lvl w:ilvl="5" w:tplc="04090005" w:tentative="1">
+      <w:start w:val="1"/>
+      <w:numFmt w:val="bullet"/>
+      <w:lvlText w:val=""/>
+      <w:lvlJc w:val="left"/>
+      <w:pPr>
+        <w:ind w:left="5040" w:hanging="360"/>
+      </w:pPr>
+      <w:rPr>
+        <w:rFonts w:ascii="Wingdings" w:hAnsi="Wingdings" w:hint="default"/>
+      </w:rPr>
+    </w:lvl>
+    <w:lvl w:ilvl="6" w:tplc="04090001" w:tentative="1">
+      <w:start w:val="1"/>
+      <w:numFmt w:val="bullet"/>
+      <w:lvlText w:val=""/>
+      <w:lvlJc w:val="left"/>
+      <w:pPr>
+        <w:ind w:left="5760" w:hanging="360"/>
+      </w:pPr>
+      <w:rPr>
+        <w:rFonts w:ascii="Symbol" w:hAnsi="Symbol" w:hint="default"/>
+      </w:rPr>
+    </w:lvl>
+    <w:lvl w:ilvl="7" w:tplc="04090003" w:tentative="1">
+      <w:start w:val="1"/>
+      <w:numFmt w:val="bullet"/>
+      <w:lvlText w:val="o"/>
+      <w:lvlJc w:val="left"/>
+      <w:pPr>
+        <w:ind w:left="6480" w:hanging="360"/>
+      </w:pPr>
+      <w:rPr>
+        <w:rFonts w:ascii="Courier New" w:hAnsi="Courier New" w:cs="Courier New" w:hint="default"/>
+      </w:rPr>
+    </w:lvl>
+    <w:lvl w:ilvl="8" w:tplc="04090005" w:tentative="1">
+      <w:start w:val="1"/>
+      <w:numFmt w:val="bullet"/>
+      <w:lvlText w:val=""/>
+      <w:lvlJc w:val="left"/>
+      <w:pPr>
+        <w:ind w:left="7200" w:hanging="360"/>
+      </w:pPr>
+      <w:rPr>
+        <w:rFonts w:ascii="Wingdings" w:hAnsi="Wingdings" w:hint="default"/>
+      </w:rPr>
+    </w:lvl>
+  </w:abstractNum>
+  <w:abstractNum w:abstractNumId="17" w15:restartNumberingAfterBreak="0">
+    <w:nsid w:val="51377BD4"/>
+    <w:multiLevelType w:val="hybridMultilevel"/>
+    <w:tmpl w:val="843A473C"/>
+    <w:lvl w:ilvl="0" w:tplc="04090001">
+      <w:start w:val="1"/>
+      <w:numFmt w:val="bullet"/>
+      <w:lvlText w:val=""/>
+      <w:lvlJc w:val="left"/>
+      <w:pPr>
+        <w:ind w:left="1080" w:hanging="360"/>
+      </w:pPr>
+      <w:rPr>
+        <w:rFonts w:ascii="Symbol" w:hAnsi="Symbol" w:hint="default"/>
+      </w:rPr>
+    </w:lvl>
+    <w:lvl w:ilvl="1" w:tplc="04090003" w:tentative="1">
+      <w:start w:val="1"/>
+      <w:numFmt w:val="bullet"/>
+      <w:lvlText w:val="o"/>
+      <w:lvlJc w:val="left"/>
+      <w:pPr>
+        <w:ind w:left="1800" w:hanging="360"/>
+      </w:pPr>
+      <w:rPr>
+        <w:rFonts w:ascii="Courier New" w:hAnsi="Courier New" w:cs="Courier New" w:hint="default"/>
+      </w:rPr>
+    </w:lvl>
+    <w:lvl w:ilvl="2" w:tplc="04090005" w:tentative="1">
+      <w:start w:val="1"/>
+      <w:numFmt w:val="bullet"/>
+      <w:lvlText w:val=""/>
+      <w:lvlJc w:val="left"/>
+      <w:pPr>
+        <w:ind w:left="2520" w:hanging="360"/>
+      </w:pPr>
+      <w:rPr>
+        <w:rFonts w:ascii="Wingdings" w:hAnsi="Wingdings" w:hint="default"/>
+      </w:rPr>
+    </w:lvl>
+    <w:lvl w:ilvl="3" w:tplc="04090001" w:tentative="1">
+      <w:start w:val="1"/>
+      <w:numFmt w:val="bullet"/>
+      <w:lvlText w:val=""/>
+      <w:lvlJc w:val="left"/>
+      <w:pPr>
+        <w:ind w:left="3240" w:hanging="360"/>
+      </w:pPr>
+      <w:rPr>
+        <w:rFonts w:ascii="Symbol" w:hAnsi="Symbol" w:hint="default"/>
+      </w:rPr>
+    </w:lvl>
+    <w:lvl w:ilvl="4" w:tplc="04090003" w:tentative="1">
+      <w:start w:val="1"/>
+      <w:numFmt w:val="bullet"/>
+      <w:lvlText w:val="o"/>
+      <w:lvlJc w:val="left"/>
+      <w:pPr>
+        <w:ind w:left="3960" w:hanging="360"/>
+      </w:pPr>
+      <w:rPr>
+        <w:rFonts w:ascii="Courier New" w:hAnsi="Courier New" w:cs="Courier New" w:hint="default"/>
+      </w:rPr>
+    </w:lvl>
+    <w:lvl w:ilvl="5" w:tplc="04090005" w:tentative="1">
+      <w:start w:val="1"/>
+      <w:numFmt w:val="bullet"/>
+      <w:lvlText w:val=""/>
+      <w:lvlJc w:val="left"/>
+      <w:pPr>
+        <w:ind w:left="4680" w:hanging="360"/>
+      </w:pPr>
+      <w:rPr>
+        <w:rFonts w:ascii="Wingdings" w:hAnsi="Wingdings" w:hint="default"/>
+      </w:rPr>
+    </w:lvl>
+    <w:lvl w:ilvl="6" w:tplc="04090001" w:tentative="1">
+      <w:start w:val="1"/>
+      <w:numFmt w:val="bullet"/>
+      <w:lvlText w:val=""/>
+      <w:lvlJc w:val="left"/>
+      <w:pPr>
+        <w:ind w:left="5400" w:hanging="360"/>
+      </w:pPr>
+      <w:rPr>
+        <w:rFonts w:ascii="Symbol" w:hAnsi="Symbol" w:hint="default"/>
+      </w:rPr>
+    </w:lvl>
+    <w:lvl w:ilvl="7" w:tplc="04090003" w:tentative="1">
+      <w:start w:val="1"/>
+      <w:numFmt w:val="bullet"/>
+      <w:lvlText w:val="o"/>
+      <w:lvlJc w:val="left"/>
+      <w:pPr>
+        <w:ind w:left="6120" w:hanging="360"/>
+      </w:pPr>
+      <w:rPr>
+        <w:rFonts w:ascii="Courier New" w:hAnsi="Courier New" w:cs="Courier New" w:hint="default"/>
+      </w:rPr>
+    </w:lvl>
+    <w:lvl w:ilvl="8" w:tplc="04090005" w:tentative="1">
+      <w:start w:val="1"/>
+      <w:numFmt w:val="bullet"/>
+      <w:lvlText w:val=""/>
+      <w:lvlJc w:val="left"/>
+      <w:pPr>
+        <w:ind w:left="6840" w:hanging="360"/>
+      </w:pPr>
+      <w:rPr>
+        <w:rFonts w:ascii="Wingdings" w:hAnsi="Wingdings" w:hint="default"/>
+      </w:rPr>
+    </w:lvl>
+  </w:abstractNum>
+  <w:abstractNum w:abstractNumId="18" w15:restartNumberingAfterBreak="0">
     <w:nsid w:val="52DC0C2A"/>
     <w:multiLevelType w:val="hybridMultilevel"/>
     <w:tmpl w:val="B3A41F80"/>
@@ -3986,7 +4799,7 @@
       </w:pPr>
     </w:lvl>
   </w:abstractNum>
-  <w:abstractNum w:abstractNumId="14" w15:restartNumberingAfterBreak="0">
+  <w:abstractNum w:abstractNumId="19" w15:restartNumberingAfterBreak="0">
     <w:nsid w:val="5A8B56C5"/>
     <w:multiLevelType w:val="hybridMultilevel"/>
     <w:tmpl w:val="03FE7710"/>
@@ -4099,7 +4912,7 @@
       </w:rPr>
     </w:lvl>
   </w:abstractNum>
-  <w:abstractNum w:abstractNumId="15" w15:restartNumberingAfterBreak="0">
+  <w:abstractNum w:abstractNumId="20" w15:restartNumberingAfterBreak="0">
     <w:nsid w:val="620E03CD"/>
     <w:multiLevelType w:val="hybridMultilevel"/>
     <w:tmpl w:val="E6BC5936"/>
@@ -4185,7 +4998,7 @@
       </w:pPr>
     </w:lvl>
   </w:abstractNum>
-  <w:abstractNum w:abstractNumId="16" w15:restartNumberingAfterBreak="0">
+  <w:abstractNum w:abstractNumId="21" w15:restartNumberingAfterBreak="0">
     <w:nsid w:val="6BB37DBD"/>
     <w:multiLevelType w:val="hybridMultilevel"/>
     <w:tmpl w:val="31FCEF82"/>
@@ -4298,7 +5111,7 @@
       </w:rPr>
     </w:lvl>
   </w:abstractNum>
-  <w:abstractNum w:abstractNumId="17" w15:restartNumberingAfterBreak="0">
+  <w:abstractNum w:abstractNumId="22" w15:restartNumberingAfterBreak="0">
     <w:nsid w:val="6F2E7E1F"/>
     <w:multiLevelType w:val="hybridMultilevel"/>
     <w:tmpl w:val="6BC03DE4"/>
@@ -4387,7 +5200,120 @@
       </w:pPr>
     </w:lvl>
   </w:abstractNum>
-  <w:abstractNum w:abstractNumId="18" w15:restartNumberingAfterBreak="0">
+  <w:abstractNum w:abstractNumId="23" w15:restartNumberingAfterBreak="0">
+    <w:nsid w:val="780A79F5"/>
+    <w:multiLevelType w:val="hybridMultilevel"/>
+    <w:tmpl w:val="FD2ADBD2"/>
+    <w:lvl w:ilvl="0" w:tplc="04090001">
+      <w:start w:val="1"/>
+      <w:numFmt w:val="bullet"/>
+      <w:lvlText w:val=""/>
+      <w:lvlJc w:val="left"/>
+      <w:pPr>
+        <w:ind w:left="1440" w:hanging="360"/>
+      </w:pPr>
+      <w:rPr>
+        <w:rFonts w:ascii="Symbol" w:hAnsi="Symbol" w:hint="default"/>
+      </w:rPr>
+    </w:lvl>
+    <w:lvl w:ilvl="1" w:tplc="04090003" w:tentative="1">
+      <w:start w:val="1"/>
+      <w:numFmt w:val="bullet"/>
+      <w:lvlText w:val="o"/>
+      <w:lvlJc w:val="left"/>
+      <w:pPr>
+        <w:ind w:left="2160" w:hanging="360"/>
+      </w:pPr>
+      <w:rPr>
+        <w:rFonts w:ascii="Courier New" w:hAnsi="Courier New" w:cs="Courier New" w:hint="default"/>
+      </w:rPr>
+    </w:lvl>
+    <w:lvl w:ilvl="2" w:tplc="04090005" w:tentative="1">
+      <w:start w:val="1"/>
+      <w:numFmt w:val="bullet"/>
+      <w:lvlText w:val=""/>
+      <w:lvlJc w:val="left"/>
+      <w:pPr>
+        <w:ind w:left="2880" w:hanging="360"/>
+      </w:pPr>
+      <w:rPr>
+        <w:rFonts w:ascii="Wingdings" w:hAnsi="Wingdings" w:hint="default"/>
+      </w:rPr>
+    </w:lvl>
+    <w:lvl w:ilvl="3" w:tplc="04090001" w:tentative="1">
+      <w:start w:val="1"/>
+      <w:numFmt w:val="bullet"/>
+      <w:lvlText w:val=""/>
+      <w:lvlJc w:val="left"/>
+      <w:pPr>
+        <w:ind w:left="3600" w:hanging="360"/>
+      </w:pPr>
+      <w:rPr>
+        <w:rFonts w:ascii="Symbol" w:hAnsi="Symbol" w:hint="default"/>
+      </w:rPr>
+    </w:lvl>
+    <w:lvl w:ilvl="4" w:tplc="04090003" w:tentative="1">
+      <w:start w:val="1"/>
+      <w:numFmt w:val="bullet"/>
+      <w:lvlText w:val="o"/>
+      <w:lvlJc w:val="left"/>
+      <w:pPr>
+        <w:ind w:left="4320" w:hanging="360"/>
+      </w:pPr>
+      <w:rPr>
+        <w:rFonts w:ascii="Courier New" w:hAnsi="Courier New" w:cs="Courier New" w:hint="default"/>
+      </w:rPr>
+    </w:lvl>
+    <w:lvl w:ilvl="5" w:tplc="04090005" w:tentative="1">
+      <w:start w:val="1"/>
+      <w:numFmt w:val="bullet"/>
+      <w:lvlText w:val=""/>
+      <w:lvlJc w:val="left"/>
+      <w:pPr>
+        <w:ind w:left="5040" w:hanging="360"/>
+      </w:pPr>
+      <w:rPr>
+        <w:rFonts w:ascii="Wingdings" w:hAnsi="Wingdings" w:hint="default"/>
+      </w:rPr>
+    </w:lvl>
+    <w:lvl w:ilvl="6" w:tplc="04090001" w:tentative="1">
+      <w:start w:val="1"/>
+      <w:numFmt w:val="bullet"/>
+      <w:lvlText w:val=""/>
+      <w:lvlJc w:val="left"/>
+      <w:pPr>
+        <w:ind w:left="5760" w:hanging="360"/>
+      </w:pPr>
+      <w:rPr>
+        <w:rFonts w:ascii="Symbol" w:hAnsi="Symbol" w:hint="default"/>
+      </w:rPr>
+    </w:lvl>
+    <w:lvl w:ilvl="7" w:tplc="04090003" w:tentative="1">
+      <w:start w:val="1"/>
+      <w:numFmt w:val="bullet"/>
+      <w:lvlText w:val="o"/>
+      <w:lvlJc w:val="left"/>
+      <w:pPr>
+        <w:ind w:left="6480" w:hanging="360"/>
+      </w:pPr>
+      <w:rPr>
+        <w:rFonts w:ascii="Courier New" w:hAnsi="Courier New" w:cs="Courier New" w:hint="default"/>
+      </w:rPr>
+    </w:lvl>
+    <w:lvl w:ilvl="8" w:tplc="04090005" w:tentative="1">
+      <w:start w:val="1"/>
+      <w:numFmt w:val="bullet"/>
+      <w:lvlText w:val=""/>
+      <w:lvlJc w:val="left"/>
+      <w:pPr>
+        <w:ind w:left="7200" w:hanging="360"/>
+      </w:pPr>
+      <w:rPr>
+        <w:rFonts w:ascii="Wingdings" w:hAnsi="Wingdings" w:hint="default"/>
+      </w:rPr>
+    </w:lvl>
+  </w:abstractNum>
+  <w:abstractNum w:abstractNumId="24" w15:restartNumberingAfterBreak="0">
     <w:nsid w:val="78664532"/>
     <w:multiLevelType w:val="hybridMultilevel"/>
     <w:tmpl w:val="22546438"/>
@@ -4476,7 +5402,7 @@
       </w:pPr>
     </w:lvl>
   </w:abstractNum>
-  <w:abstractNum w:abstractNumId="19" w15:restartNumberingAfterBreak="0">
+  <w:abstractNum w:abstractNumId="25" w15:restartNumberingAfterBreak="0">
     <w:nsid w:val="7A352054"/>
     <w:multiLevelType w:val="hybridMultilevel"/>
     <w:tmpl w:val="9F4217BE"/>
@@ -4565,7 +5491,7 @@
       </w:pPr>
     </w:lvl>
   </w:abstractNum>
-  <w:abstractNum w:abstractNumId="20" w15:restartNumberingAfterBreak="0">
+  <w:abstractNum w:abstractNumId="26" w15:restartNumberingAfterBreak="0">
     <w:nsid w:val="7C6C186C"/>
     <w:multiLevelType w:val="hybridMultilevel"/>
     <w:tmpl w:val="4420D116"/>
@@ -4655,64 +5581,82 @@
     <w:abstractNumId w:val="1"/>
   </w:num>
   <w:num w:numId="2" w16cid:durableId="1753044370">
-    <w:abstractNumId w:val="18"/>
+    <w:abstractNumId w:val="24"/>
   </w:num>
   <w:num w:numId="3" w16cid:durableId="1643003861">
-    <w:abstractNumId w:val="5"/>
+    <w:abstractNumId w:val="7"/>
   </w:num>
   <w:num w:numId="4" w16cid:durableId="150567649">
-    <w:abstractNumId w:val="14"/>
+    <w:abstractNumId w:val="19"/>
   </w:num>
   <w:num w:numId="5" w16cid:durableId="2081948614">
-    <w:abstractNumId w:val="16"/>
+    <w:abstractNumId w:val="21"/>
   </w:num>
   <w:num w:numId="6" w16cid:durableId="913006259">
-    <w:abstractNumId w:val="12"/>
+    <w:abstractNumId w:val="15"/>
   </w:num>
   <w:num w:numId="7" w16cid:durableId="1987314267">
     <w:abstractNumId w:val="0"/>
   </w:num>
   <w:num w:numId="8" w16cid:durableId="1775860626">
-    <w:abstractNumId w:val="13"/>
+    <w:abstractNumId w:val="18"/>
   </w:num>
   <w:num w:numId="9" w16cid:durableId="718483000">
-    <w:abstractNumId w:val="8"/>
+    <w:abstractNumId w:val="10"/>
   </w:num>
   <w:num w:numId="10" w16cid:durableId="1203639849">
     <w:abstractNumId w:val="3"/>
   </w:num>
   <w:num w:numId="11" w16cid:durableId="1880891415">
-    <w:abstractNumId w:val="17"/>
+    <w:abstractNumId w:val="22"/>
   </w:num>
   <w:num w:numId="12" w16cid:durableId="854075701">
-    <w:abstractNumId w:val="4"/>
+    <w:abstractNumId w:val="6"/>
   </w:num>
   <w:num w:numId="13" w16cid:durableId="1224563203">
-    <w:abstractNumId w:val="19"/>
+    <w:abstractNumId w:val="25"/>
   </w:num>
   <w:num w:numId="14" w16cid:durableId="1249848639">
+    <w:abstractNumId w:val="26"/>
+  </w:num>
+  <w:num w:numId="15" w16cid:durableId="1699550420">
+    <w:abstractNumId w:val="9"/>
+  </w:num>
+  <w:num w:numId="16" w16cid:durableId="531461188">
+    <w:abstractNumId w:val="8"/>
+  </w:num>
+  <w:num w:numId="17" w16cid:durableId="66149447">
     <w:abstractNumId w:val="20"/>
   </w:num>
-  <w:num w:numId="15" w16cid:durableId="1699550420">
-    <w:abstractNumId w:val="7"/>
-  </w:num>
-  <w:num w:numId="16" w16cid:durableId="531461188">
-    <w:abstractNumId w:val="6"/>
-  </w:num>
-  <w:num w:numId="17" w16cid:durableId="66149447">
-    <w:abstractNumId w:val="15"/>
-  </w:num>
   <w:num w:numId="18" w16cid:durableId="221601933">
-    <w:abstractNumId w:val="11"/>
+    <w:abstractNumId w:val="14"/>
   </w:num>
   <w:num w:numId="19" w16cid:durableId="1081833524">
-    <w:abstractNumId w:val="10"/>
+    <w:abstractNumId w:val="13"/>
   </w:num>
   <w:num w:numId="20" w16cid:durableId="137723416">
-    <w:abstractNumId w:val="9"/>
+    <w:abstractNumId w:val="11"/>
   </w:num>
   <w:num w:numId="21" w16cid:durableId="404034541">
     <w:abstractNumId w:val="2"/>
+  </w:num>
+  <w:num w:numId="22" w16cid:durableId="1661998532">
+    <w:abstractNumId w:val="12"/>
+  </w:num>
+  <w:num w:numId="23" w16cid:durableId="471872886">
+    <w:abstractNumId w:val="5"/>
+  </w:num>
+  <w:num w:numId="24" w16cid:durableId="1302731729">
+    <w:abstractNumId w:val="17"/>
+  </w:num>
+  <w:num w:numId="25" w16cid:durableId="103892735">
+    <w:abstractNumId w:val="23"/>
+  </w:num>
+  <w:num w:numId="26" w16cid:durableId="891699344">
+    <w:abstractNumId w:val="4"/>
+  </w:num>
+  <w:num w:numId="27" w16cid:durableId="653527122">
+    <w:abstractNumId w:val="16"/>
   </w:num>
 </w:numbering>
 </file>
@@ -5325,6 +6269,7 @@
   <w:style w:type="character" w:default="1" w:styleId="DefaultParagraphFont">
     <w:name w:val="Default Paragraph Font"/>
     <w:uiPriority w:val="1"/>
+    <w:semiHidden/>
     <w:unhideWhenUsed/>
   </w:style>
   <w:style w:type="table" w:default="1" w:styleId="TableNormal">

</xml_diff>